<commit_message>
updated with null and alternate hypothesis
</commit_message>
<xml_diff>
--- a/motivation.docx
+++ b/motivation.docx
@@ -2,7 +2,1610 @@
 <file path=word/document.xml><?xml version="1.0" encoding="utf-8"?>
 <w:document xmlns:wpc="http://schemas.microsoft.com/office/word/2010/wordprocessingCanvas" xmlns:cx="http://schemas.microsoft.com/office/drawing/2014/chartex" xmlns:cx1="http://schemas.microsoft.com/office/drawing/2015/9/8/chartex" xmlns:cx2="http://schemas.microsoft.com/office/drawing/2015/10/21/chartex" xmlns:cx3="http://schemas.microsoft.com/office/drawing/2016/5/9/chartex" xmlns:cx4="http://schemas.microsoft.com/office/drawing/2016/5/10/chartex" xmlns:cx5="http://schemas.microsoft.com/office/drawing/2016/5/11/chartex" xmlns:cx6="http://schemas.microsoft.com/office/drawing/2016/5/12/chartex" xmlns:cx7="http://schemas.microsoft.com/office/drawing/2016/5/13/chartex" xmlns:cx8="http://schemas.microsoft.com/office/drawing/2016/5/14/chartex" xmlns:mc="http://schemas.openxmlformats.org/markup-compatibility/2006" xmlns:aink="http://schemas.microsoft.com/office/drawing/2016/ink" xmlns:am3d="http://schemas.microsoft.com/office/drawing/2017/model3d" xmlns:o="urn:schemas-microsoft-com:office:office" xmlns:r="http://schemas.openxmlformats.org/officeDocument/2006/relationships" xmlns:m="http://schemas.openxmlformats.org/officeDocument/2006/math" xmlns:v="urn:schemas-microsoft-com:vml" xmlns:wp14="http://schemas.microsoft.com/office/word/2010/wordprocessingDrawing" xmlns:wp="http://schemas.openxmlformats.org/drawingml/2006/wordprocessingDrawing" xmlns:w10="urn:schemas-microsoft-com:office:word" xmlns:w="http://schemas.openxmlformats.org/wordprocessingml/2006/main" xmlns:w14="http://schemas.microsoft.com/office/word/2010/wordml" xmlns:w15="http://schemas.microsoft.com/office/word/2012/wordml" xmlns:w16cex="http://schemas.microsoft.com/office/word/2018/wordml/cex" xmlns:w16cid="http://schemas.microsoft.com/office/word/2016/wordml/cid" xmlns:w16="http://schemas.microsoft.com/office/word/2018/wordml" xmlns:w16sdtdh="http://schemas.microsoft.com/office/word/2020/wordml/sdtdatahash" xmlns:w16se="http://schemas.microsoft.com/office/word/2015/wordml/symex" xmlns:wpg="http://schemas.microsoft.com/office/word/2010/wordprocessingGroup" xmlns:wpi="http://schemas.microsoft.com/office/word/2010/wordprocessingInk" xmlns:wne="http://schemas.microsoft.com/office/word/2006/wordml" xmlns:wps="http://schemas.microsoft.com/office/word/2010/wordprocessingShape" mc:Ignorable="w14 w15 w16se w16cid w16 w16cex w16sdtdh wp14">
   <w:body>
+    <w:p>
+      <w:pPr>
+        <w:pStyle w:val="Heading1"/>
+      </w:pPr>
+      <w:r>
+        <w:t>Examples</w:t>
+      </w:r>
+    </w:p>
+    <w:p>
+      <w:pPr>
+        <w:pStyle w:val="Heading2"/>
+      </w:pPr>
+      <w:r>
+        <w:t>LED bulb</w:t>
+      </w:r>
+    </w:p>
+    <w:p>
+      <w:pPr>
+        <w:pStyle w:val="ListParagraph"/>
+        <w:numPr>
+          <w:ilvl w:val="0"/>
+          <w:numId w:val="1"/>
+        </w:numPr>
+      </w:pPr>
+      <w:r>
+        <w:t>The manufacturer of an LED bulb claims that the average power rating of the bulb is 10 Watts.</w:t>
+      </w:r>
+    </w:p>
+    <w:p>
+      <w:pPr>
+        <w:pStyle w:val="ListParagraph"/>
+        <w:numPr>
+          <w:ilvl w:val="1"/>
+          <w:numId w:val="1"/>
+        </w:numPr>
+      </w:pPr>
+      <w:r>
+        <w:t>How does the quality inspector test this claim?</w:t>
+      </w:r>
+    </w:p>
+    <w:p>
+      <w:pPr>
+        <w:pStyle w:val="Heading2"/>
+      </w:pPr>
+      <w:r>
+        <w:t>Solid propellant</w:t>
+      </w:r>
+    </w:p>
+    <w:p>
+      <w:pPr>
+        <w:pStyle w:val="ListParagraph"/>
+        <w:numPr>
+          <w:ilvl w:val="0"/>
+          <w:numId w:val="1"/>
+        </w:numPr>
+      </w:pPr>
+      <w:r>
+        <w:t>For a certain application, the average burning rate of a solid propellant should be 50 cm/sec, higher or lower rates are unacceptable</w:t>
+      </w:r>
+    </w:p>
+    <w:p>
+      <w:pPr>
+        <w:pStyle w:val="ListParagraph"/>
+        <w:numPr>
+          <w:ilvl w:val="1"/>
+          <w:numId w:val="1"/>
+        </w:numPr>
+      </w:pPr>
+      <w:r>
+        <w:t>What statistical test must be performed by the end-user</w:t>
+      </w:r>
+      <w:r>
+        <w:t>?</w:t>
+      </w:r>
+    </w:p>
+    <w:p>
+      <w:pPr>
+        <w:pStyle w:val="Heading2"/>
+      </w:pPr>
+      <w:r>
+        <w:t>Nylon connector</w:t>
+      </w:r>
+    </w:p>
+    <w:p>
+      <w:pPr>
+        <w:pStyle w:val="ListParagraph"/>
+        <w:numPr>
+          <w:ilvl w:val="0"/>
+          <w:numId w:val="1"/>
+        </w:numPr>
+      </w:pPr>
+      <w:r>
+        <w:t>An autom</w:t>
+      </w:r>
+      <w:r>
+        <w:t>o</w:t>
+      </w:r>
+      <w:r>
+        <w:t>tive engineer</w:t>
+      </w:r>
+      <w:r>
+        <w:t xml:space="preserve"> claims that the average pull-off force of two nylon connectors (of different wall thicknesses) are 13 and 13.4 pounds, respectively, based on an exp</w:t>
+      </w:r>
+      <w:r>
+        <w:t>eriment</w:t>
+      </w:r>
+    </w:p>
+    <w:p>
+      <w:pPr>
+        <w:pStyle w:val="ListParagraph"/>
+        <w:numPr>
+          <w:ilvl w:val="1"/>
+          <w:numId w:val="1"/>
+        </w:numPr>
+      </w:pPr>
+      <w:r>
+        <w:t>Do these two connectors truly differ in their average pull-off forces?</w:t>
+      </w:r>
+    </w:p>
+    <w:p>
+      <w:pPr>
+        <w:pStyle w:val="Heading2"/>
+      </w:pPr>
+      <w:r>
+        <w:t>Training methods</w:t>
+      </w:r>
+    </w:p>
+    <w:p>
+      <w:pPr>
+        <w:pStyle w:val="ListParagraph"/>
+        <w:numPr>
+          <w:ilvl w:val="0"/>
+          <w:numId w:val="1"/>
+        </w:numPr>
+      </w:pPr>
+      <w:r>
+        <w:t>Two different groups of teachers of a school are trained by two different methods, Method A and Method B. It is intended to determine whether Method B is more effective than Method A on an average</w:t>
+      </w:r>
+    </w:p>
+    <w:p>
+      <w:pPr>
+        <w:pStyle w:val="ListParagraph"/>
+        <w:numPr>
+          <w:ilvl w:val="1"/>
+          <w:numId w:val="1"/>
+        </w:numPr>
+      </w:pPr>
+      <w:r>
+        <w:t>What statistical procedure should be adopted to compare these training methods?</w:t>
+      </w:r>
+    </w:p>
+    <w:p>
+      <w:pPr>
+        <w:pStyle w:val="Heading2"/>
+      </w:pPr>
+      <w:r>
+        <w:t>Automated filling machine</w:t>
+      </w:r>
+    </w:p>
+    <w:p>
+      <w:pPr>
+        <w:pStyle w:val="ListParagraph"/>
+        <w:numPr>
+          <w:ilvl w:val="0"/>
+          <w:numId w:val="1"/>
+        </w:numPr>
+      </w:pPr>
+      <w:r>
+        <w:t>The performance of an automated filling machine is acceptable if the variation in filling &lt; 0.01 (fl</w:t>
+      </w:r>
+      <w:r>
+        <w:t>ui</w:t>
+      </w:r>
+      <w:r>
+        <w:t>d ounces</w:t>
+      </w:r>
+      <w:r>
+        <w:t>)</w:t>
+      </w:r>
+      <w:r>
+        <w:rPr>
+          <w:vertAlign w:val="superscript"/>
+        </w:rPr>
+        <w:t xml:space="preserve">2 </w:t>
+      </w:r>
+      <w:r>
+        <w:t>.</w:t>
+      </w:r>
+    </w:p>
+    <w:p>
+      <w:pPr>
+        <w:pStyle w:val="ListParagraph"/>
+        <w:numPr>
+          <w:ilvl w:val="1"/>
+          <w:numId w:val="1"/>
+        </w:numPr>
+      </w:pPr>
+      <w:r>
+        <w:t>What statistical test is required to assess the performance of the machine?</w:t>
+      </w:r>
+    </w:p>
+    <w:p>
+      <w:pPr>
+        <w:pStyle w:val="Heading2"/>
+      </w:pPr>
+      <w:r>
+        <w:t>Oxide layer thickness</w:t>
+      </w:r>
+    </w:p>
+    <w:p>
+      <w:pPr>
+        <w:pStyle w:val="ListParagraph"/>
+        <w:numPr>
+          <w:ilvl w:val="0"/>
+          <w:numId w:val="1"/>
+        </w:numPr>
+      </w:pPr>
+      <w:r>
+        <w:t>Oxide layers on semiconductor wafers are etched in a mixture of gases to achieve proper thickness. It is required to determine whether one mixture of gases is superior to another in achieving lower variability.</w:t>
+      </w:r>
+    </w:p>
+    <w:p>
+      <w:pPr>
+        <w:pStyle w:val="ListParagraph"/>
+        <w:numPr>
+          <w:ilvl w:val="1"/>
+          <w:numId w:val="1"/>
+        </w:numPr>
+      </w:pPr>
+      <w:r>
+        <w:t>How do we statistically compare the performance of these two mixture of gases?</w:t>
+      </w:r>
+    </w:p>
+    <w:p>
+      <w:pPr>
+        <w:pStyle w:val="Heading2"/>
+      </w:pPr>
+      <w:r>
+        <w:lastRenderedPageBreak/>
+        <w:t>Automobile engine controller</w:t>
+      </w:r>
+    </w:p>
+    <w:p>
+      <w:pPr>
+        <w:pStyle w:val="ListParagraph"/>
+        <w:numPr>
+          <w:ilvl w:val="0"/>
+          <w:numId w:val="1"/>
+        </w:numPr>
+      </w:pPr>
+      <w:r>
+        <w:t xml:space="preserve">A semiconductor manufacturer produces </w:t>
+      </w:r>
+      <w:r>
+        <w:t>controllers for automobile engines and claims that the proportion of defective controllers does not exceed 0.05</w:t>
+      </w:r>
+    </w:p>
+    <w:p>
+      <w:pPr>
+        <w:pStyle w:val="ListParagraph"/>
+        <w:numPr>
+          <w:ilvl w:val="1"/>
+          <w:numId w:val="1"/>
+        </w:numPr>
+      </w:pPr>
+      <w:r>
+        <w:t>How does the end-use test the manufacturer claim?</w:t>
+      </w:r>
+    </w:p>
+    <w:p>
+      <w:r>
+        <w:t xml:space="preserve">In each of the above statements there is a postulate or claim </w:t>
+      </w:r>
+      <w:r>
+        <w:t>and we claim this as</w:t>
+      </w:r>
+      <w:r>
+        <w:t xml:space="preserve"> hyp</w:t>
+      </w:r>
+      <w:r>
+        <w:t>o</w:t>
+      </w:r>
+      <w:r>
+        <w:t>thesis</w:t>
+      </w:r>
+      <w:r>
+        <w:t>, in the above example, the manufacturer hypothesis is that, “proportion of defective controllers does not exceed 0.05”</w:t>
+      </w:r>
+    </w:p>
+    <w:p>
+      <w:pPr>
+        <w:pStyle w:val="Heading2"/>
+      </w:pPr>
+      <w:r>
+        <w:t>Soft drink</w:t>
+      </w:r>
+    </w:p>
+    <w:p>
+      <w:pPr>
+        <w:pStyle w:val="ListParagraph"/>
+        <w:numPr>
+          <w:ilvl w:val="0"/>
+          <w:numId w:val="1"/>
+        </w:numPr>
+      </w:pPr>
+      <w:r>
+        <w:t>It is contended that students from different campuses have same proportion of students preferring a particular soft drink</w:t>
+      </w:r>
+    </w:p>
+    <w:p>
+      <w:pPr>
+        <w:pStyle w:val="ListParagraph"/>
+        <w:numPr>
+          <w:ilvl w:val="1"/>
+          <w:numId w:val="1"/>
+        </w:numPr>
+      </w:pPr>
+      <w:r>
+        <w:t>What is a statistically sound way of comparing proportions?</w:t>
+      </w:r>
+    </w:p>
     <w:p/>
+    <w:p>
+      <w:pPr>
+        <w:pStyle w:val="Heading1"/>
+      </w:pPr>
+      <w:r>
+        <w:t>In general</w:t>
+      </w:r>
+    </w:p>
+    <w:p>
+      <w:r>
+        <w:t xml:space="preserve">Any statistical test of hypothesis consists of </w:t>
+      </w:r>
+    </w:p>
+    <w:p>
+      <w:pPr>
+        <w:pStyle w:val="ListParagraph"/>
+        <w:numPr>
+          <w:ilvl w:val="0"/>
+          <w:numId w:val="1"/>
+        </w:numPr>
+      </w:pPr>
+      <w:r>
+        <w:t>Hypothesis or a claim</w:t>
+      </w:r>
+    </w:p>
+    <w:p>
+      <w:pPr>
+        <w:pStyle w:val="ListParagraph"/>
+        <w:numPr>
+          <w:ilvl w:val="0"/>
+          <w:numId w:val="1"/>
+        </w:numPr>
+      </w:pPr>
+      <w:r>
+        <w:t>Specification of the error that we are willing to tolerate in the decision</w:t>
+      </w:r>
+      <w:r>
+        <w:t xml:space="preserve"> [also known as significance level, it is always present, since we are only testing samples]</w:t>
+      </w:r>
+    </w:p>
+    <w:p>
+      <w:pPr>
+        <w:pStyle w:val="ListParagraph"/>
+        <w:numPr>
+          <w:ilvl w:val="0"/>
+          <w:numId w:val="1"/>
+        </w:numPr>
+      </w:pPr>
+      <w:r>
+        <w:t>And other important elements of the test itself, a data set being the most important</w:t>
+      </w:r>
+    </w:p>
+    <w:p/>
+    <w:p>
+      <w:pPr>
+        <w:pStyle w:val="Heading1"/>
+      </w:pPr>
+      <w:r>
+        <w:t>Hypothesis</w:t>
+      </w:r>
+    </w:p>
+    <w:p>
+      <w:r>
+        <w:t>A statistical hypothesis is a statement (postulate or assertion) concerning one or more parameters of the population (of variables or models).</w:t>
+      </w:r>
+    </w:p>
+    <w:p/>
+    <w:p>
+      <w:r>
+        <w:t xml:space="preserve">The philosophy in hypothesis testing is </w:t>
+      </w:r>
+      <w:r>
+        <w:t xml:space="preserve">before I collect the data, I make a certain claim, </w:t>
+      </w:r>
+      <w:r>
+        <w:t>even if the claim is not made, there is a default understanding</w:t>
+      </w:r>
+      <w:r>
+        <w:t>.</w:t>
+      </w:r>
+    </w:p>
+    <w:p>
+      <w:r>
+        <w:t>Eg: In most countries</w:t>
+      </w:r>
+      <w:r>
+        <w:t xml:space="preserve">, there is a default law, that every citizen </w:t>
+      </w:r>
+      <w:r>
+        <w:t>of the</w:t>
+      </w:r>
+      <w:r>
+        <w:t xml:space="preserve"> country is </w:t>
+      </w:r>
+      <w:r>
+        <w:t>innocent before</w:t>
+      </w:r>
+      <w:r>
+        <w:t xml:space="preserve"> any evidence is provided</w:t>
+      </w:r>
+      <w:r>
+        <w:t>. Here the idea behind this, is the innocent should not be punished, the guilty may be scot-free.</w:t>
+      </w:r>
+    </w:p>
+    <w:p>
+      <w:r>
+        <w:lastRenderedPageBreak/>
+        <w:t>Alternate hypothesis is a complimentary thing</w:t>
+      </w:r>
+      <w:r>
+        <w:t>, that typically constitutes, what we want to fall back on, if the null hypothesis is rejected.</w:t>
+      </w:r>
+    </w:p>
+    <w:p>
+      <w:r>
+        <w:t>Eg: If manufacturer claims that the proportion of defective controllers is 0.05</w:t>
+      </w:r>
+      <w:r>
+        <w:t>, as an end-user of these controllers, I would be interesting in knowing</w:t>
+      </w:r>
+      <w:r>
+        <w:t xml:space="preserve"> whether the proportion of defective controllers is 0.05 and I would like to refute this claim</w:t>
+      </w:r>
+      <w:r>
+        <w:t xml:space="preserve">, the intention or purpose will determine the alternate </w:t>
+      </w:r>
+      <w:r>
+        <w:t>hypothesis</w:t>
+      </w:r>
+    </w:p>
+    <w:p>
+      <w:pPr>
+        <w:pStyle w:val="Heading2"/>
+      </w:pPr>
+      <w:r>
+        <w:t>Two types of hypothesis are involved</w:t>
+      </w:r>
+    </w:p>
+    <w:p>
+      <w:pPr>
+        <w:pStyle w:val="ListParagraph"/>
+        <w:numPr>
+          <w:ilvl w:val="0"/>
+          <w:numId w:val="2"/>
+        </w:numPr>
+      </w:pPr>
+      <w:r>
+        <w:t xml:space="preserve">Null </w:t>
+      </w:r>
+      <w:r>
+        <w:t>hypothesis, H</w:t>
+      </w:r>
+      <w:r>
+        <w:rPr>
+          <w:vertAlign w:val="subscript"/>
+        </w:rPr>
+        <w:t>0</w:t>
+      </w:r>
+      <w:r>
+        <w:t>: The “default” or “status-quo” claim that is assumed to be true</w:t>
+      </w:r>
+      <w:r>
+        <w:t xml:space="preserve"> if the data does not provide sufficient evidence</w:t>
+      </w:r>
+    </w:p>
+    <w:p>
+      <w:pPr>
+        <w:pStyle w:val="ListParagraph"/>
+        <w:numPr>
+          <w:ilvl w:val="0"/>
+          <w:numId w:val="2"/>
+        </w:numPr>
+      </w:pPr>
+      <w:r>
+        <w:t>Alternate hypothesis, H</w:t>
+      </w:r>
+      <w:r>
+        <w:rPr>
+          <w:vertAlign w:val="subscript"/>
+        </w:rPr>
+        <w:t>a</w:t>
+      </w:r>
+      <w:r>
+        <w:t xml:space="preserve">: A suitable complimentary hypothesis that one rejects </w:t>
+      </w:r>
+      <w:r>
+        <w:t>H</w:t>
+      </w:r>
+      <w:r>
+        <w:rPr>
+          <w:vertAlign w:val="subscript"/>
+        </w:rPr>
+        <w:t>0</w:t>
+      </w:r>
+      <w:r>
+        <w:t xml:space="preserve"> </w:t>
+      </w:r>
+      <w:r>
+        <w:t xml:space="preserve">in favor of, what we would be interested in if </w:t>
+      </w:r>
+      <w:r>
+        <w:t>H</w:t>
+      </w:r>
+      <w:r>
+        <w:rPr>
+          <w:vertAlign w:val="subscript"/>
+        </w:rPr>
+        <w:t>0</w:t>
+      </w:r>
+      <w:r>
+        <w:rPr>
+          <w:vertAlign w:val="subscript"/>
+        </w:rPr>
+        <w:t xml:space="preserve"> </w:t>
+      </w:r>
+      <w:r>
+        <w:t>is rejected.</w:t>
+      </w:r>
+    </w:p>
+    <w:p/>
+    <w:p>
+      <w:pPr>
+        <w:pStyle w:val="Heading1"/>
+      </w:pPr>
+      <w:r>
+        <w:t>Examples revisited</w:t>
+      </w:r>
+    </w:p>
+    <w:p>
+      <w:r>
+        <w:t xml:space="preserve">Typically what we want to test will be alternate hypothesis, and what is status quo would be null </w:t>
+      </w:r>
+      <w:r>
+        <w:t>hypothesis, and in all examples the null hypothesis is of equality type</w:t>
+      </w:r>
+    </w:p>
+    <w:tbl>
+      <w:tblPr>
+        <w:tblStyle w:val="TableGrid"/>
+        <w:tblW w:w="0" w:type="auto"/>
+        <w:tblLook w:val="04A0" w:firstRow="1" w:lastRow="0" w:firstColumn="1" w:lastColumn="0" w:noHBand="0" w:noVBand="1"/>
+      </w:tblPr>
+      <w:tblGrid>
+        <w:gridCol w:w="3116"/>
+        <w:gridCol w:w="3117"/>
+        <w:gridCol w:w="3117"/>
+      </w:tblGrid>
+      <w:tr>
+        <w:tc>
+          <w:tcPr>
+            <w:tcW w:w="3116" w:type="dxa"/>
+          </w:tcPr>
+          <w:p/>
+        </w:tc>
+        <w:tc>
+          <w:tcPr>
+            <w:tcW w:w="3117" w:type="dxa"/>
+          </w:tcPr>
+          <w:p>
+            <w:r>
+              <w:t xml:space="preserve">Null hypothesis </w:t>
+            </w:r>
+            <w:r>
+              <w:t xml:space="preserve">[ </w:t>
+            </w:r>
+            <w:r>
+              <w:t>H</w:t>
+            </w:r>
+            <w:r>
+              <w:rPr>
+                <w:vertAlign w:val="subscript"/>
+              </w:rPr>
+              <w:t>0</w:t>
+            </w:r>
+            <w:r>
+              <w:t xml:space="preserve"> ]</w:t>
+            </w:r>
+          </w:p>
+        </w:tc>
+        <w:tc>
+          <w:tcPr>
+            <w:tcW w:w="3117" w:type="dxa"/>
+          </w:tcPr>
+          <w:p>
+            <w:r>
+              <w:t xml:space="preserve">Alternate </w:t>
+            </w:r>
+            <w:r>
+              <w:t xml:space="preserve">hypothesis </w:t>
+            </w:r>
+            <w:r>
+              <w:t>[ H</w:t>
+            </w:r>
+            <w:r>
+              <w:rPr>
+                <w:vertAlign w:val="subscript"/>
+              </w:rPr>
+              <w:t>a</w:t>
+            </w:r>
+            <w:r>
+              <w:t xml:space="preserve"> ]</w:t>
+            </w:r>
+            <w:r>
+              <w:t xml:space="preserve"> </w:t>
+            </w:r>
+          </w:p>
+        </w:tc>
+      </w:tr>
+      <w:tr>
+        <w:tc>
+          <w:tcPr>
+            <w:tcW w:w="3116" w:type="dxa"/>
+          </w:tcPr>
+          <w:p>
+            <w:r>
+              <w:t>LED bulb</w:t>
+            </w:r>
+          </w:p>
+        </w:tc>
+        <w:tc>
+          <w:tcPr>
+            <w:tcW w:w="3117" w:type="dxa"/>
+          </w:tcPr>
+          <w:p>
+            <m:oMathPara>
+              <m:oMath>
+                <m:r>
+                  <w:rPr>
+                    <w:rFonts w:ascii="Cambria Math" w:hAnsi="Cambria Math"/>
+                  </w:rPr>
+                  <m:t>μ=10</m:t>
+                </m:r>
+              </m:oMath>
+            </m:oMathPara>
+          </w:p>
+        </w:tc>
+        <w:tc>
+          <w:tcPr>
+            <w:tcW w:w="3117" w:type="dxa"/>
+          </w:tcPr>
+          <w:p>
+            <m:oMathPara>
+              <m:oMath>
+                <m:r>
+                  <w:rPr>
+                    <w:rFonts w:ascii="Cambria Math" w:hAnsi="Cambria Math"/>
+                  </w:rPr>
+                  <m:t>μ</m:t>
+                </m:r>
+                <m:r>
+                  <w:rPr>
+                    <w:rFonts w:ascii="Cambria Math" w:hAnsi="Cambria Math"/>
+                  </w:rPr>
+                  <m:t>&gt;</m:t>
+                </m:r>
+                <m:r>
+                  <w:rPr>
+                    <w:rFonts w:ascii="Cambria Math" w:hAnsi="Cambria Math"/>
+                  </w:rPr>
+                  <m:t>10</m:t>
+                </m:r>
+              </m:oMath>
+            </m:oMathPara>
+          </w:p>
+        </w:tc>
+      </w:tr>
+      <w:tr>
+        <w:tc>
+          <w:tcPr>
+            <w:tcW w:w="3116" w:type="dxa"/>
+          </w:tcPr>
+          <w:p>
+            <w:r>
+              <w:t>Solid propellent</w:t>
+            </w:r>
+          </w:p>
+        </w:tc>
+        <w:tc>
+          <w:tcPr>
+            <w:tcW w:w="3117" w:type="dxa"/>
+          </w:tcPr>
+          <w:p>
+            <m:oMathPara>
+              <m:oMath>
+                <m:r>
+                  <w:rPr>
+                    <w:rFonts w:ascii="Cambria Math" w:hAnsi="Cambria Math"/>
+                  </w:rPr>
+                  <m:t>μ=</m:t>
+                </m:r>
+                <m:r>
+                  <w:rPr>
+                    <w:rFonts w:ascii="Cambria Math" w:hAnsi="Cambria Math"/>
+                  </w:rPr>
+                  <m:t>5</m:t>
+                </m:r>
+                <m:r>
+                  <w:rPr>
+                    <w:rFonts w:ascii="Cambria Math" w:hAnsi="Cambria Math"/>
+                  </w:rPr>
+                  <m:t>0</m:t>
+                </m:r>
+              </m:oMath>
+            </m:oMathPara>
+          </w:p>
+        </w:tc>
+        <w:tc>
+          <w:tcPr>
+            <w:tcW w:w="3117" w:type="dxa"/>
+          </w:tcPr>
+          <w:p>
+            <m:oMathPara>
+              <m:oMath>
+                <m:r>
+                  <w:rPr>
+                    <w:rFonts w:ascii="Cambria Math" w:hAnsi="Cambria Math"/>
+                  </w:rPr>
+                  <m:t>μ</m:t>
+                </m:r>
+                <m:r>
+                  <w:rPr>
+                    <w:rFonts w:ascii="Cambria Math" w:hAnsi="Cambria Math"/>
+                  </w:rPr>
+                  <m:t>≠</m:t>
+                </m:r>
+                <m:r>
+                  <w:rPr>
+                    <w:rFonts w:ascii="Cambria Math" w:hAnsi="Cambria Math"/>
+                  </w:rPr>
+                  <m:t>10</m:t>
+                </m:r>
+              </m:oMath>
+            </m:oMathPara>
+          </w:p>
+        </w:tc>
+      </w:tr>
+      <w:tr>
+        <w:tc>
+          <w:tcPr>
+            <w:tcW w:w="3116" w:type="dxa"/>
+          </w:tcPr>
+          <w:p>
+            <w:r>
+              <w:t>Nylon connector</w:t>
+            </w:r>
+          </w:p>
+        </w:tc>
+        <w:tc>
+          <w:tcPr>
+            <w:tcW w:w="3117" w:type="dxa"/>
+          </w:tcPr>
+          <w:p>
+            <m:oMathPara>
+              <m:oMath>
+                <m:sSub>
+                  <m:sSubPr>
+                    <m:ctrlPr>
+                      <w:rPr>
+                        <w:rFonts w:ascii="Cambria Math" w:hAnsi="Cambria Math"/>
+                        <w:i/>
+                      </w:rPr>
+                    </m:ctrlPr>
+                  </m:sSubPr>
+                  <m:e>
+                    <m:r>
+                      <w:rPr>
+                        <w:rFonts w:ascii="Cambria Math" w:hAnsi="Cambria Math"/>
+                      </w:rPr>
+                      <m:t>μ</m:t>
+                    </m:r>
+                  </m:e>
+                  <m:sub>
+                    <m:r>
+                      <w:rPr>
+                        <w:rFonts w:ascii="Cambria Math" w:hAnsi="Cambria Math"/>
+                      </w:rPr>
+                      <m:t>a</m:t>
+                    </m:r>
+                  </m:sub>
+                </m:sSub>
+                <m:r>
+                  <w:rPr>
+                    <w:rFonts w:ascii="Cambria Math" w:hAnsi="Cambria Math"/>
+                  </w:rPr>
+                  <m:t>-</m:t>
+                </m:r>
+                <m:sSub>
+                  <m:sSubPr>
+                    <m:ctrlPr>
+                      <w:rPr>
+                        <w:rFonts w:ascii="Cambria Math" w:hAnsi="Cambria Math"/>
+                        <w:i/>
+                      </w:rPr>
+                    </m:ctrlPr>
+                  </m:sSubPr>
+                  <m:e>
+                    <m:r>
+                      <w:rPr>
+                        <w:rFonts w:ascii="Cambria Math" w:hAnsi="Cambria Math"/>
+                      </w:rPr>
+                      <m:t>μ</m:t>
+                    </m:r>
+                  </m:e>
+                  <m:sub>
+                    <m:r>
+                      <w:rPr>
+                        <w:rFonts w:ascii="Cambria Math" w:hAnsi="Cambria Math"/>
+                      </w:rPr>
+                      <m:t>b</m:t>
+                    </m:r>
+                  </m:sub>
+                </m:sSub>
+                <m:r>
+                  <w:rPr>
+                    <w:rFonts w:ascii="Cambria Math" w:hAnsi="Cambria Math"/>
+                  </w:rPr>
+                  <m:t>=</m:t>
+                </m:r>
+                <m:r>
+                  <w:rPr>
+                    <w:rFonts w:ascii="Cambria Math" w:hAnsi="Cambria Math"/>
+                  </w:rPr>
+                  <m:t>0</m:t>
+                </m:r>
+              </m:oMath>
+            </m:oMathPara>
+          </w:p>
+        </w:tc>
+        <w:tc>
+          <w:tcPr>
+            <w:tcW w:w="3117" w:type="dxa"/>
+          </w:tcPr>
+          <w:p>
+            <m:oMathPara>
+              <m:oMath>
+                <m:sSub>
+                  <m:sSubPr>
+                    <m:ctrlPr>
+                      <w:rPr>
+                        <w:rFonts w:ascii="Cambria Math" w:hAnsi="Cambria Math"/>
+                        <w:i/>
+                      </w:rPr>
+                    </m:ctrlPr>
+                  </m:sSubPr>
+                  <m:e>
+                    <m:r>
+                      <w:rPr>
+                        <w:rFonts w:ascii="Cambria Math" w:hAnsi="Cambria Math"/>
+                      </w:rPr>
+                      <m:t>μ</m:t>
+                    </m:r>
+                  </m:e>
+                  <m:sub>
+                    <m:r>
+                      <w:rPr>
+                        <w:rFonts w:ascii="Cambria Math" w:hAnsi="Cambria Math"/>
+                      </w:rPr>
+                      <m:t>a</m:t>
+                    </m:r>
+                  </m:sub>
+                </m:sSub>
+                <m:r>
+                  <w:rPr>
+                    <w:rFonts w:ascii="Cambria Math" w:hAnsi="Cambria Math"/>
+                  </w:rPr>
+                  <m:t xml:space="preserve">≠ </m:t>
+                </m:r>
+                <m:sSub>
+                  <m:sSubPr>
+                    <m:ctrlPr>
+                      <w:rPr>
+                        <w:rFonts w:ascii="Cambria Math" w:hAnsi="Cambria Math"/>
+                        <w:i/>
+                      </w:rPr>
+                    </m:ctrlPr>
+                  </m:sSubPr>
+                  <m:e>
+                    <m:r>
+                      <w:rPr>
+                        <w:rFonts w:ascii="Cambria Math" w:hAnsi="Cambria Math"/>
+                      </w:rPr>
+                      <m:t>μ</m:t>
+                    </m:r>
+                  </m:e>
+                  <m:sub>
+                    <m:r>
+                      <w:rPr>
+                        <w:rFonts w:ascii="Cambria Math" w:hAnsi="Cambria Math"/>
+                      </w:rPr>
+                      <m:t>b</m:t>
+                    </m:r>
+                  </m:sub>
+                </m:sSub>
+              </m:oMath>
+            </m:oMathPara>
+          </w:p>
+        </w:tc>
+      </w:tr>
+      <w:tr>
+        <w:tc>
+          <w:tcPr>
+            <w:tcW w:w="3116" w:type="dxa"/>
+          </w:tcPr>
+          <w:p>
+            <w:r>
+              <w:t>Training methods</w:t>
+            </w:r>
+          </w:p>
+        </w:tc>
+        <w:tc>
+          <w:tcPr>
+            <w:tcW w:w="3117" w:type="dxa"/>
+          </w:tcPr>
+          <w:p>
+            <m:oMathPara>
+              <m:oMath>
+                <m:sSub>
+                  <m:sSubPr>
+                    <m:ctrlPr>
+                      <w:rPr>
+                        <w:rFonts w:ascii="Cambria Math" w:hAnsi="Cambria Math"/>
+                        <w:i/>
+                      </w:rPr>
+                    </m:ctrlPr>
+                  </m:sSubPr>
+                  <m:e>
+                    <m:r>
+                      <w:rPr>
+                        <w:rFonts w:ascii="Cambria Math" w:hAnsi="Cambria Math"/>
+                      </w:rPr>
+                      <m:t>μ</m:t>
+                    </m:r>
+                  </m:e>
+                  <m:sub>
+                    <m:r>
+                      <w:rPr>
+                        <w:rFonts w:ascii="Cambria Math" w:hAnsi="Cambria Math"/>
+                      </w:rPr>
+                      <m:t>a</m:t>
+                    </m:r>
+                  </m:sub>
+                </m:sSub>
+                <m:r>
+                  <w:rPr>
+                    <w:rFonts w:ascii="Cambria Math" w:hAnsi="Cambria Math"/>
+                  </w:rPr>
+                  <m:t>=</m:t>
+                </m:r>
+                <m:r>
+                  <w:rPr>
+                    <w:rFonts w:ascii="Cambria Math" w:hAnsi="Cambria Math"/>
+                  </w:rPr>
+                  <m:t xml:space="preserve"> </m:t>
+                </m:r>
+                <m:sSub>
+                  <m:sSubPr>
+                    <m:ctrlPr>
+                      <w:rPr>
+                        <w:rFonts w:ascii="Cambria Math" w:hAnsi="Cambria Math"/>
+                        <w:i/>
+                      </w:rPr>
+                    </m:ctrlPr>
+                  </m:sSubPr>
+                  <m:e>
+                    <m:r>
+                      <w:rPr>
+                        <w:rFonts w:ascii="Cambria Math" w:hAnsi="Cambria Math"/>
+                      </w:rPr>
+                      <m:t>μ</m:t>
+                    </m:r>
+                  </m:e>
+                  <m:sub>
+                    <m:r>
+                      <w:rPr>
+                        <w:rFonts w:ascii="Cambria Math" w:hAnsi="Cambria Math"/>
+                      </w:rPr>
+                      <m:t>b</m:t>
+                    </m:r>
+                  </m:sub>
+                </m:sSub>
+              </m:oMath>
+            </m:oMathPara>
+          </w:p>
+        </w:tc>
+        <w:tc>
+          <w:tcPr>
+            <w:tcW w:w="3117" w:type="dxa"/>
+          </w:tcPr>
+          <w:p>
+            <m:oMathPara>
+              <m:oMath>
+                <m:sSub>
+                  <m:sSubPr>
+                    <m:ctrlPr>
+                      <w:rPr>
+                        <w:rFonts w:ascii="Cambria Math" w:hAnsi="Cambria Math"/>
+                        <w:i/>
+                      </w:rPr>
+                    </m:ctrlPr>
+                  </m:sSubPr>
+                  <m:e>
+                    <m:r>
+                      <w:rPr>
+                        <w:rFonts w:ascii="Cambria Math" w:hAnsi="Cambria Math"/>
+                      </w:rPr>
+                      <m:t>μ</m:t>
+                    </m:r>
+                  </m:e>
+                  <m:sub>
+                    <m:r>
+                      <w:rPr>
+                        <w:rFonts w:ascii="Cambria Math" w:hAnsi="Cambria Math"/>
+                      </w:rPr>
+                      <m:t>a</m:t>
+                    </m:r>
+                  </m:sub>
+                </m:sSub>
+                <m:r>
+                  <w:rPr>
+                    <w:rFonts w:ascii="Cambria Math" w:hAnsi="Cambria Math"/>
+                  </w:rPr>
+                  <m:t>&lt;</m:t>
+                </m:r>
+                <m:r>
+                  <w:rPr>
+                    <w:rFonts w:ascii="Cambria Math" w:hAnsi="Cambria Math"/>
+                  </w:rPr>
+                  <m:t xml:space="preserve"> </m:t>
+                </m:r>
+                <m:sSub>
+                  <m:sSubPr>
+                    <m:ctrlPr>
+                      <w:rPr>
+                        <w:rFonts w:ascii="Cambria Math" w:hAnsi="Cambria Math"/>
+                        <w:i/>
+                      </w:rPr>
+                    </m:ctrlPr>
+                  </m:sSubPr>
+                  <m:e>
+                    <m:r>
+                      <w:rPr>
+                        <w:rFonts w:ascii="Cambria Math" w:hAnsi="Cambria Math"/>
+                      </w:rPr>
+                      <m:t>μ</m:t>
+                    </m:r>
+                  </m:e>
+                  <m:sub>
+                    <m:r>
+                      <w:rPr>
+                        <w:rFonts w:ascii="Cambria Math" w:hAnsi="Cambria Math"/>
+                      </w:rPr>
+                      <m:t>b</m:t>
+                    </m:r>
+                  </m:sub>
+                </m:sSub>
+              </m:oMath>
+            </m:oMathPara>
+          </w:p>
+        </w:tc>
+      </w:tr>
+      <w:tr>
+        <w:tc>
+          <w:tcPr>
+            <w:tcW w:w="3116" w:type="dxa"/>
+          </w:tcPr>
+          <w:p>
+            <w:r>
+              <w:t>Automated filling machine</w:t>
+            </w:r>
+          </w:p>
+        </w:tc>
+        <w:tc>
+          <w:tcPr>
+            <w:tcW w:w="3117" w:type="dxa"/>
+          </w:tcPr>
+          <w:p>
+            <m:oMathPara>
+              <m:oMath>
+                <m:sSup>
+                  <m:sSupPr>
+                    <m:ctrlPr>
+                      <w:rPr>
+                        <w:rFonts w:ascii="Cambria Math" w:hAnsi="Cambria Math"/>
+                        <w:i/>
+                      </w:rPr>
+                    </m:ctrlPr>
+                  </m:sSupPr>
+                  <m:e>
+                    <m:r>
+                      <w:rPr>
+                        <w:rFonts w:ascii="Cambria Math" w:hAnsi="Cambria Math"/>
+                      </w:rPr>
+                      <m:t>σ</m:t>
+                    </m:r>
+                  </m:e>
+                  <m:sup>
+                    <m:r>
+                      <w:rPr>
+                        <w:rFonts w:ascii="Cambria Math" w:hAnsi="Cambria Math"/>
+                      </w:rPr>
+                      <m:t>2</m:t>
+                    </m:r>
+                  </m:sup>
+                </m:sSup>
+                <m:r>
+                  <w:rPr>
+                    <w:rFonts w:ascii="Cambria Math" w:hAnsi="Cambria Math"/>
+                  </w:rPr>
+                  <m:t>=0.01</m:t>
+                </m:r>
+              </m:oMath>
+            </m:oMathPara>
+          </w:p>
+        </w:tc>
+        <w:tc>
+          <w:tcPr>
+            <w:tcW w:w="3117" w:type="dxa"/>
+          </w:tcPr>
+          <w:p>
+            <m:oMathPara>
+              <m:oMath>
+                <m:sSup>
+                  <m:sSupPr>
+                    <m:ctrlPr>
+                      <w:rPr>
+                        <w:rFonts w:ascii="Cambria Math" w:hAnsi="Cambria Math"/>
+                        <w:i/>
+                      </w:rPr>
+                    </m:ctrlPr>
+                  </m:sSupPr>
+                  <m:e>
+                    <m:r>
+                      <w:rPr>
+                        <w:rFonts w:ascii="Cambria Math" w:hAnsi="Cambria Math"/>
+                      </w:rPr>
+                      <m:t>σ</m:t>
+                    </m:r>
+                  </m:e>
+                  <m:sup>
+                    <m:r>
+                      <w:rPr>
+                        <w:rFonts w:ascii="Cambria Math" w:hAnsi="Cambria Math"/>
+                      </w:rPr>
+                      <m:t>2</m:t>
+                    </m:r>
+                  </m:sup>
+                </m:sSup>
+                <m:r>
+                  <w:rPr>
+                    <w:rFonts w:ascii="Cambria Math" w:hAnsi="Cambria Math"/>
+                  </w:rPr>
+                  <m:t>&gt;</m:t>
+                </m:r>
+                <m:r>
+                  <w:rPr>
+                    <w:rFonts w:ascii="Cambria Math" w:hAnsi="Cambria Math"/>
+                  </w:rPr>
+                  <m:t>0.01</m:t>
+                </m:r>
+              </m:oMath>
+            </m:oMathPara>
+          </w:p>
+        </w:tc>
+      </w:tr>
+      <w:tr>
+        <w:tc>
+          <w:tcPr>
+            <w:tcW w:w="3116" w:type="dxa"/>
+          </w:tcPr>
+          <w:p>
+            <w:r>
+              <w:t>Oxide layer thickness</w:t>
+            </w:r>
+          </w:p>
+        </w:tc>
+        <w:tc>
+          <w:tcPr>
+            <w:tcW w:w="3117" w:type="dxa"/>
+          </w:tcPr>
+          <w:p>
+            <m:oMathPara>
+              <m:oMath>
+                <m:sSubSup>
+                  <m:sSubSupPr>
+                    <m:ctrlPr>
+                      <w:rPr>
+                        <w:rFonts w:ascii="Cambria Math" w:hAnsi="Cambria Math"/>
+                        <w:i/>
+                      </w:rPr>
+                    </m:ctrlPr>
+                  </m:sSubSupPr>
+                  <m:e>
+                    <m:r>
+                      <w:rPr>
+                        <w:rFonts w:ascii="Cambria Math" w:hAnsi="Cambria Math"/>
+                      </w:rPr>
+                      <m:t>σ</m:t>
+                    </m:r>
+                  </m:e>
+                  <m:sub>
+                    <m:r>
+                      <w:rPr>
+                        <w:rFonts w:ascii="Cambria Math" w:hAnsi="Cambria Math"/>
+                      </w:rPr>
+                      <m:t>1</m:t>
+                    </m:r>
+                  </m:sub>
+                  <m:sup>
+                    <m:r>
+                      <w:rPr>
+                        <w:rFonts w:ascii="Cambria Math" w:hAnsi="Cambria Math"/>
+                      </w:rPr>
+                      <m:t>2</m:t>
+                    </m:r>
+                  </m:sup>
+                </m:sSubSup>
+                <m:r>
+                  <w:rPr>
+                    <w:rFonts w:ascii="Cambria Math" w:hAnsi="Cambria Math"/>
+                  </w:rPr>
+                  <m:t xml:space="preserve">= </m:t>
+                </m:r>
+                <m:sSubSup>
+                  <m:sSubSupPr>
+                    <m:ctrlPr>
+                      <w:rPr>
+                        <w:rFonts w:ascii="Cambria Math" w:hAnsi="Cambria Math"/>
+                        <w:i/>
+                      </w:rPr>
+                    </m:ctrlPr>
+                  </m:sSubSupPr>
+                  <m:e>
+                    <m:r>
+                      <w:rPr>
+                        <w:rFonts w:ascii="Cambria Math" w:hAnsi="Cambria Math"/>
+                      </w:rPr>
+                      <m:t>σ</m:t>
+                    </m:r>
+                  </m:e>
+                  <m:sub>
+                    <m:r>
+                      <w:rPr>
+                        <w:rFonts w:ascii="Cambria Math" w:hAnsi="Cambria Math"/>
+                      </w:rPr>
+                      <m:t>2</m:t>
+                    </m:r>
+                  </m:sub>
+                  <m:sup>
+                    <m:r>
+                      <w:rPr>
+                        <w:rFonts w:ascii="Cambria Math" w:hAnsi="Cambria Math"/>
+                      </w:rPr>
+                      <m:t>2</m:t>
+                    </m:r>
+                  </m:sup>
+                </m:sSubSup>
+              </m:oMath>
+            </m:oMathPara>
+          </w:p>
+        </w:tc>
+        <w:tc>
+          <w:tcPr>
+            <w:tcW w:w="3117" w:type="dxa"/>
+          </w:tcPr>
+          <w:p>
+            <m:oMathPara>
+              <m:oMath>
+                <m:sSubSup>
+                  <m:sSubSupPr>
+                    <m:ctrlPr>
+                      <w:rPr>
+                        <w:rFonts w:ascii="Cambria Math" w:hAnsi="Cambria Math"/>
+                        <w:i/>
+                      </w:rPr>
+                    </m:ctrlPr>
+                  </m:sSubSupPr>
+                  <m:e>
+                    <m:r>
+                      <w:rPr>
+                        <w:rFonts w:ascii="Cambria Math" w:hAnsi="Cambria Math"/>
+                      </w:rPr>
+                      <m:t>σ</m:t>
+                    </m:r>
+                  </m:e>
+                  <m:sub>
+                    <m:r>
+                      <w:rPr>
+                        <w:rFonts w:ascii="Cambria Math" w:hAnsi="Cambria Math"/>
+                      </w:rPr>
+                      <m:t>1</m:t>
+                    </m:r>
+                  </m:sub>
+                  <m:sup>
+                    <m:r>
+                      <w:rPr>
+                        <w:rFonts w:ascii="Cambria Math" w:hAnsi="Cambria Math"/>
+                      </w:rPr>
+                      <m:t>2</m:t>
+                    </m:r>
+                  </m:sup>
+                </m:sSubSup>
+                <m:r>
+                  <w:rPr>
+                    <w:rFonts w:ascii="Cambria Math" w:hAnsi="Cambria Math"/>
+                  </w:rPr>
+                  <m:t>≠</m:t>
+                </m:r>
+                <m:r>
+                  <w:rPr>
+                    <w:rFonts w:ascii="Cambria Math" w:hAnsi="Cambria Math"/>
+                  </w:rPr>
+                  <m:t xml:space="preserve"> </m:t>
+                </m:r>
+                <m:sSubSup>
+                  <m:sSubSupPr>
+                    <m:ctrlPr>
+                      <w:rPr>
+                        <w:rFonts w:ascii="Cambria Math" w:hAnsi="Cambria Math"/>
+                        <w:i/>
+                      </w:rPr>
+                    </m:ctrlPr>
+                  </m:sSubSupPr>
+                  <m:e>
+                    <m:r>
+                      <w:rPr>
+                        <w:rFonts w:ascii="Cambria Math" w:hAnsi="Cambria Math"/>
+                      </w:rPr>
+                      <m:t>σ</m:t>
+                    </m:r>
+                  </m:e>
+                  <m:sub>
+                    <m:r>
+                      <w:rPr>
+                        <w:rFonts w:ascii="Cambria Math" w:hAnsi="Cambria Math"/>
+                      </w:rPr>
+                      <m:t>2</m:t>
+                    </m:r>
+                  </m:sub>
+                  <m:sup>
+                    <m:r>
+                      <w:rPr>
+                        <w:rFonts w:ascii="Cambria Math" w:hAnsi="Cambria Math"/>
+                      </w:rPr>
+                      <m:t>2</m:t>
+                    </m:r>
+                  </m:sup>
+                </m:sSubSup>
+              </m:oMath>
+            </m:oMathPara>
+          </w:p>
+        </w:tc>
+      </w:tr>
+      <w:tr>
+        <w:tc>
+          <w:tcPr>
+            <w:tcW w:w="3116" w:type="dxa"/>
+          </w:tcPr>
+          <w:p>
+            <w:r>
+              <w:t>Automobile engine controller</w:t>
+            </w:r>
+          </w:p>
+        </w:tc>
+        <w:tc>
+          <w:tcPr>
+            <w:tcW w:w="3117" w:type="dxa"/>
+          </w:tcPr>
+          <w:p>
+            <m:oMathPara>
+              <m:oMath>
+                <m:r>
+                  <w:rPr>
+                    <w:rFonts w:ascii="Cambria Math" w:hAnsi="Cambria Math"/>
+                  </w:rPr>
+                  <m:t>p=0.05</m:t>
+                </m:r>
+              </m:oMath>
+            </m:oMathPara>
+          </w:p>
+        </w:tc>
+        <w:tc>
+          <w:tcPr>
+            <w:tcW w:w="3117" w:type="dxa"/>
+          </w:tcPr>
+          <w:p>
+            <m:oMathPara>
+              <m:oMath>
+                <m:r>
+                  <w:rPr>
+                    <w:rFonts w:ascii="Cambria Math" w:hAnsi="Cambria Math"/>
+                  </w:rPr>
+                  <m:t>p</m:t>
+                </m:r>
+                <m:r>
+                  <w:rPr>
+                    <w:rFonts w:ascii="Cambria Math" w:hAnsi="Cambria Math"/>
+                  </w:rPr>
+                  <m:t>&gt;</m:t>
+                </m:r>
+                <m:r>
+                  <w:rPr>
+                    <w:rFonts w:ascii="Cambria Math" w:hAnsi="Cambria Math"/>
+                  </w:rPr>
+                  <m:t>0.05</m:t>
+                </m:r>
+              </m:oMath>
+            </m:oMathPara>
+          </w:p>
+        </w:tc>
+      </w:tr>
+      <w:tr>
+        <w:tc>
+          <w:tcPr>
+            <w:tcW w:w="3116" w:type="dxa"/>
+          </w:tcPr>
+          <w:p>
+            <w:r>
+              <w:t>Soft drink</w:t>
+            </w:r>
+          </w:p>
+        </w:tc>
+        <w:tc>
+          <w:tcPr>
+            <w:tcW w:w="3117" w:type="dxa"/>
+          </w:tcPr>
+          <w:p>
+            <m:oMathPara>
+              <m:oMath>
+                <m:sSub>
+                  <m:sSubPr>
+                    <m:ctrlPr>
+                      <w:rPr>
+                        <w:rFonts w:ascii="Cambria Math" w:hAnsi="Cambria Math"/>
+                        <w:i/>
+                      </w:rPr>
+                    </m:ctrlPr>
+                  </m:sSubPr>
+                  <m:e>
+                    <m:r>
+                      <w:rPr>
+                        <w:rFonts w:ascii="Cambria Math" w:hAnsi="Cambria Math"/>
+                      </w:rPr>
+                      <m:t>p</m:t>
+                    </m:r>
+                  </m:e>
+                  <m:sub>
+                    <m:r>
+                      <w:rPr>
+                        <w:rFonts w:ascii="Cambria Math" w:hAnsi="Cambria Math"/>
+                      </w:rPr>
+                      <m:t>1</m:t>
+                    </m:r>
+                  </m:sub>
+                </m:sSub>
+                <m:r>
+                  <w:rPr>
+                    <w:rFonts w:ascii="Cambria Math" w:hAnsi="Cambria Math"/>
+                  </w:rPr>
+                  <m:t>=</m:t>
+                </m:r>
+                <m:sSub>
+                  <m:sSubPr>
+                    <m:ctrlPr>
+                      <w:rPr>
+                        <w:rFonts w:ascii="Cambria Math" w:hAnsi="Cambria Math"/>
+                        <w:i/>
+                      </w:rPr>
+                    </m:ctrlPr>
+                  </m:sSubPr>
+                  <m:e>
+                    <m:r>
+                      <w:rPr>
+                        <w:rFonts w:ascii="Cambria Math" w:hAnsi="Cambria Math"/>
+                      </w:rPr>
+                      <m:t>p</m:t>
+                    </m:r>
+                  </m:e>
+                  <m:sub>
+                    <m:r>
+                      <w:rPr>
+                        <w:rFonts w:ascii="Cambria Math" w:hAnsi="Cambria Math"/>
+                      </w:rPr>
+                      <m:t>2</m:t>
+                    </m:r>
+                  </m:sub>
+                </m:sSub>
+              </m:oMath>
+            </m:oMathPara>
+          </w:p>
+        </w:tc>
+        <w:tc>
+          <w:tcPr>
+            <w:tcW w:w="3117" w:type="dxa"/>
+          </w:tcPr>
+          <w:p>
+            <m:oMathPara>
+              <m:oMath>
+                <m:sSub>
+                  <m:sSubPr>
+                    <m:ctrlPr>
+                      <w:rPr>
+                        <w:rFonts w:ascii="Cambria Math" w:hAnsi="Cambria Math"/>
+                        <w:i/>
+                      </w:rPr>
+                    </m:ctrlPr>
+                  </m:sSubPr>
+                  <m:e>
+                    <m:r>
+                      <w:rPr>
+                        <w:rFonts w:ascii="Cambria Math" w:hAnsi="Cambria Math"/>
+                      </w:rPr>
+                      <m:t>p</m:t>
+                    </m:r>
+                  </m:e>
+                  <m:sub>
+                    <m:r>
+                      <w:rPr>
+                        <w:rFonts w:ascii="Cambria Math" w:hAnsi="Cambria Math"/>
+                      </w:rPr>
+                      <m:t>1</m:t>
+                    </m:r>
+                  </m:sub>
+                </m:sSub>
+                <m:r>
+                  <w:rPr>
+                    <w:rFonts w:ascii="Cambria Math" w:hAnsi="Cambria Math"/>
+                  </w:rPr>
+                  <m:t>-</m:t>
+                </m:r>
+                <m:sSub>
+                  <m:sSubPr>
+                    <m:ctrlPr>
+                      <w:rPr>
+                        <w:rFonts w:ascii="Cambria Math" w:hAnsi="Cambria Math"/>
+                        <w:i/>
+                      </w:rPr>
+                    </m:ctrlPr>
+                  </m:sSubPr>
+                  <m:e>
+                    <m:r>
+                      <w:rPr>
+                        <w:rFonts w:ascii="Cambria Math" w:hAnsi="Cambria Math"/>
+                      </w:rPr>
+                      <m:t>p</m:t>
+                    </m:r>
+                  </m:e>
+                  <m:sub>
+                    <m:r>
+                      <w:rPr>
+                        <w:rFonts w:ascii="Cambria Math" w:hAnsi="Cambria Math"/>
+                      </w:rPr>
+                      <m:t>2</m:t>
+                    </m:r>
+                  </m:sub>
+                </m:sSub>
+                <m:r>
+                  <w:rPr>
+                    <w:rFonts w:ascii="Cambria Math" w:hAnsi="Cambria Math"/>
+                  </w:rPr>
+                  <m:t xml:space="preserve"> </m:t>
+                </m:r>
+                <m:r>
+                  <w:rPr>
+                    <w:rFonts w:ascii="Cambria Math" w:hAnsi="Cambria Math"/>
+                  </w:rPr>
+                  <m:t>≠0</m:t>
+                </m:r>
+              </m:oMath>
+            </m:oMathPara>
+          </w:p>
+        </w:tc>
+      </w:tr>
+    </w:tbl>
+    <w:p/>
+    <w:p>
+      <w:pPr>
+        <w:pStyle w:val="Heading1"/>
+      </w:pPr>
+      <w:r>
+        <w:t>Hypothesis in linear regression</w:t>
+      </w:r>
+    </w:p>
     <w:sectPr>
       <w:pgSz w:w="12240" w:h="15840"/>
       <w:pgMar w:top="1440" w:right="1440" w:bottom="1440" w:left="1440" w:header="720" w:footer="720" w:gutter="0"/>
@@ -11,6 +1614,219 @@
     </w:sectPr>
   </w:body>
 </w:document>
+</file>
+
+<file path=word/numbering.xml><?xml version="1.0" encoding="utf-8"?>
+<w:numbering xmlns:wpc="http://schemas.microsoft.com/office/word/2010/wordprocessingCanvas" xmlns:cx="http://schemas.microsoft.com/office/drawing/2014/chartex" xmlns:cx1="http://schemas.microsoft.com/office/drawing/2015/9/8/chartex" xmlns:cx2="http://schemas.microsoft.com/office/drawing/2015/10/21/chartex" xmlns:cx3="http://schemas.microsoft.com/office/drawing/2016/5/9/chartex" xmlns:cx4="http://schemas.microsoft.com/office/drawing/2016/5/10/chartex" xmlns:cx5="http://schemas.microsoft.com/office/drawing/2016/5/11/chartex" xmlns:cx6="http://schemas.microsoft.com/office/drawing/2016/5/12/chartex" xmlns:cx7="http://schemas.microsoft.com/office/drawing/2016/5/13/chartex" xmlns:cx8="http://schemas.microsoft.com/office/drawing/2016/5/14/chartex" xmlns:mc="http://schemas.openxmlformats.org/markup-compatibility/2006" xmlns:aink="http://schemas.microsoft.com/office/drawing/2016/ink" xmlns:am3d="http://schemas.microsoft.com/office/drawing/2017/model3d" xmlns:o="urn:schemas-microsoft-com:office:office" xmlns:r="http://schemas.openxmlformats.org/officeDocument/2006/relationships" xmlns:m="http://schemas.openxmlformats.org/officeDocument/2006/math" xmlns:v="urn:schemas-microsoft-com:vml" xmlns:wp14="http://schemas.microsoft.com/office/word/2010/wordprocessingDrawing" xmlns:wp="http://schemas.openxmlformats.org/drawingml/2006/wordprocessingDrawing" xmlns:w10="urn:schemas-microsoft-com:office:word" xmlns:w="http://schemas.openxmlformats.org/wordprocessingml/2006/main" xmlns:w14="http://schemas.microsoft.com/office/word/2010/wordml" xmlns:w15="http://schemas.microsoft.com/office/word/2012/wordml" xmlns:w16cex="http://schemas.microsoft.com/office/word/2018/wordml/cex" xmlns:w16cid="http://schemas.microsoft.com/office/word/2016/wordml/cid" xmlns:w16="http://schemas.microsoft.com/office/word/2018/wordml" xmlns:w16sdtdh="http://schemas.microsoft.com/office/word/2020/wordml/sdtdatahash" xmlns:w16se="http://schemas.microsoft.com/office/word/2015/wordml/symex" xmlns:wpg="http://schemas.microsoft.com/office/word/2010/wordprocessingGroup" xmlns:wpi="http://schemas.microsoft.com/office/word/2010/wordprocessingInk" xmlns:wne="http://schemas.microsoft.com/office/word/2006/wordml" xmlns:wps="http://schemas.microsoft.com/office/word/2010/wordprocessingShape" mc:Ignorable="w14 w15 w16se w16cid w16 w16cex w16sdtdh wp14">
+  <w:abstractNum w:abstractNumId="0" w15:restartNumberingAfterBreak="0">
+    <w:nsid w:val="283D72F1"/>
+    <w:multiLevelType w:val="hybridMultilevel"/>
+    <w:tmpl w:val="2968EC1C"/>
+    <w:lvl w:ilvl="0" w:tplc="04090001">
+      <w:start w:val="1"/>
+      <w:numFmt w:val="bullet"/>
+      <w:lvlText w:val=""/>
+      <w:lvlJc w:val="left"/>
+      <w:pPr>
+        <w:ind w:left="720" w:hanging="360"/>
+      </w:pPr>
+      <w:rPr>
+        <w:rFonts w:ascii="Symbol" w:hAnsi="Symbol" w:hint="default"/>
+      </w:rPr>
+    </w:lvl>
+    <w:lvl w:ilvl="1" w:tplc="04090003">
+      <w:start w:val="1"/>
+      <w:numFmt w:val="bullet"/>
+      <w:lvlText w:val="o"/>
+      <w:lvlJc w:val="left"/>
+      <w:pPr>
+        <w:ind w:left="1440" w:hanging="360"/>
+      </w:pPr>
+      <w:rPr>
+        <w:rFonts w:ascii="Courier New" w:hAnsi="Courier New" w:cs="Courier New" w:hint="default"/>
+      </w:rPr>
+    </w:lvl>
+    <w:lvl w:ilvl="2" w:tplc="04090005" w:tentative="1">
+      <w:start w:val="1"/>
+      <w:numFmt w:val="bullet"/>
+      <w:lvlText w:val=""/>
+      <w:lvlJc w:val="left"/>
+      <w:pPr>
+        <w:ind w:left="2160" w:hanging="360"/>
+      </w:pPr>
+      <w:rPr>
+        <w:rFonts w:ascii="Wingdings" w:hAnsi="Wingdings" w:hint="default"/>
+      </w:rPr>
+    </w:lvl>
+    <w:lvl w:ilvl="3" w:tplc="04090001" w:tentative="1">
+      <w:start w:val="1"/>
+      <w:numFmt w:val="bullet"/>
+      <w:lvlText w:val=""/>
+      <w:lvlJc w:val="left"/>
+      <w:pPr>
+        <w:ind w:left="2880" w:hanging="360"/>
+      </w:pPr>
+      <w:rPr>
+        <w:rFonts w:ascii="Symbol" w:hAnsi="Symbol" w:hint="default"/>
+      </w:rPr>
+    </w:lvl>
+    <w:lvl w:ilvl="4" w:tplc="04090003" w:tentative="1">
+      <w:start w:val="1"/>
+      <w:numFmt w:val="bullet"/>
+      <w:lvlText w:val="o"/>
+      <w:lvlJc w:val="left"/>
+      <w:pPr>
+        <w:ind w:left="3600" w:hanging="360"/>
+      </w:pPr>
+      <w:rPr>
+        <w:rFonts w:ascii="Courier New" w:hAnsi="Courier New" w:cs="Courier New" w:hint="default"/>
+      </w:rPr>
+    </w:lvl>
+    <w:lvl w:ilvl="5" w:tplc="04090005" w:tentative="1">
+      <w:start w:val="1"/>
+      <w:numFmt w:val="bullet"/>
+      <w:lvlText w:val=""/>
+      <w:lvlJc w:val="left"/>
+      <w:pPr>
+        <w:ind w:left="4320" w:hanging="360"/>
+      </w:pPr>
+      <w:rPr>
+        <w:rFonts w:ascii="Wingdings" w:hAnsi="Wingdings" w:hint="default"/>
+      </w:rPr>
+    </w:lvl>
+    <w:lvl w:ilvl="6" w:tplc="04090001" w:tentative="1">
+      <w:start w:val="1"/>
+      <w:numFmt w:val="bullet"/>
+      <w:lvlText w:val=""/>
+      <w:lvlJc w:val="left"/>
+      <w:pPr>
+        <w:ind w:left="5040" w:hanging="360"/>
+      </w:pPr>
+      <w:rPr>
+        <w:rFonts w:ascii="Symbol" w:hAnsi="Symbol" w:hint="default"/>
+      </w:rPr>
+    </w:lvl>
+    <w:lvl w:ilvl="7" w:tplc="04090003" w:tentative="1">
+      <w:start w:val="1"/>
+      <w:numFmt w:val="bullet"/>
+      <w:lvlText w:val="o"/>
+      <w:lvlJc w:val="left"/>
+      <w:pPr>
+        <w:ind w:left="5760" w:hanging="360"/>
+      </w:pPr>
+      <w:rPr>
+        <w:rFonts w:ascii="Courier New" w:hAnsi="Courier New" w:cs="Courier New" w:hint="default"/>
+      </w:rPr>
+    </w:lvl>
+    <w:lvl w:ilvl="8" w:tplc="04090005" w:tentative="1">
+      <w:start w:val="1"/>
+      <w:numFmt w:val="bullet"/>
+      <w:lvlText w:val=""/>
+      <w:lvlJc w:val="left"/>
+      <w:pPr>
+        <w:ind w:left="6480" w:hanging="360"/>
+      </w:pPr>
+      <w:rPr>
+        <w:rFonts w:ascii="Wingdings" w:hAnsi="Wingdings" w:hint="default"/>
+      </w:rPr>
+    </w:lvl>
+  </w:abstractNum>
+  <w:abstractNum w:abstractNumId="1" w15:restartNumberingAfterBreak="0">
+    <w:nsid w:val="38746D1D"/>
+    <w:multiLevelType w:val="hybridMultilevel"/>
+    <w:tmpl w:val="BDFAD9B4"/>
+    <w:lvl w:ilvl="0" w:tplc="0409000F">
+      <w:start w:val="1"/>
+      <w:numFmt w:val="decimal"/>
+      <w:lvlText w:val="%1."/>
+      <w:lvlJc w:val="left"/>
+      <w:pPr>
+        <w:ind w:left="720" w:hanging="360"/>
+      </w:pPr>
+      <w:rPr>
+        <w:rFonts w:hint="default"/>
+      </w:rPr>
+    </w:lvl>
+    <w:lvl w:ilvl="1" w:tplc="04090019" w:tentative="1">
+      <w:start w:val="1"/>
+      <w:numFmt w:val="lowerLetter"/>
+      <w:lvlText w:val="%2."/>
+      <w:lvlJc w:val="left"/>
+      <w:pPr>
+        <w:ind w:left="1440" w:hanging="360"/>
+      </w:pPr>
+    </w:lvl>
+    <w:lvl w:ilvl="2" w:tplc="0409001B" w:tentative="1">
+      <w:start w:val="1"/>
+      <w:numFmt w:val="lowerRoman"/>
+      <w:lvlText w:val="%3."/>
+      <w:lvlJc w:val="right"/>
+      <w:pPr>
+        <w:ind w:left="2160" w:hanging="180"/>
+      </w:pPr>
+    </w:lvl>
+    <w:lvl w:ilvl="3" w:tplc="0409000F" w:tentative="1">
+      <w:start w:val="1"/>
+      <w:numFmt w:val="decimal"/>
+      <w:lvlText w:val="%4."/>
+      <w:lvlJc w:val="left"/>
+      <w:pPr>
+        <w:ind w:left="2880" w:hanging="360"/>
+      </w:pPr>
+    </w:lvl>
+    <w:lvl w:ilvl="4" w:tplc="04090019" w:tentative="1">
+      <w:start w:val="1"/>
+      <w:numFmt w:val="lowerLetter"/>
+      <w:lvlText w:val="%5."/>
+      <w:lvlJc w:val="left"/>
+      <w:pPr>
+        <w:ind w:left="3600" w:hanging="360"/>
+      </w:pPr>
+    </w:lvl>
+    <w:lvl w:ilvl="5" w:tplc="0409001B" w:tentative="1">
+      <w:start w:val="1"/>
+      <w:numFmt w:val="lowerRoman"/>
+      <w:lvlText w:val="%6."/>
+      <w:lvlJc w:val="right"/>
+      <w:pPr>
+        <w:ind w:left="4320" w:hanging="180"/>
+      </w:pPr>
+    </w:lvl>
+    <w:lvl w:ilvl="6" w:tplc="0409000F" w:tentative="1">
+      <w:start w:val="1"/>
+      <w:numFmt w:val="decimal"/>
+      <w:lvlText w:val="%7."/>
+      <w:lvlJc w:val="left"/>
+      <w:pPr>
+        <w:ind w:left="5040" w:hanging="360"/>
+      </w:pPr>
+    </w:lvl>
+    <w:lvl w:ilvl="7" w:tplc="04090019" w:tentative="1">
+      <w:start w:val="1"/>
+      <w:numFmt w:val="lowerLetter"/>
+      <w:lvlText w:val="%8."/>
+      <w:lvlJc w:val="left"/>
+      <w:pPr>
+        <w:ind w:left="5760" w:hanging="360"/>
+      </w:pPr>
+    </w:lvl>
+    <w:lvl w:ilvl="8" w:tplc="0409001B" w:tentative="1">
+      <w:start w:val="1"/>
+      <w:numFmt w:val="lowerRoman"/>
+      <w:lvlText w:val="%9."/>
+      <w:lvlJc w:val="right"/>
+      <w:pPr>
+        <w:ind w:left="6480" w:hanging="180"/>
+      </w:pPr>
+    </w:lvl>
+  </w:abstractNum>
+  <w:num w:numId="1">
+    <w:abstractNumId w:val="0"/>
+  </w:num>
+  <w:num w:numId="2">
+    <w:abstractNumId w:val="1"/>
+  </w:num>
+</w:numbering>
 </file>
 
 <file path=word/styles.xml><?xml version="1.0" encoding="utf-8"?>
@@ -446,7 +2262,6 @@
     <w:next w:val="Normal"/>
     <w:link w:val="Heading2Char"/>
     <w:uiPriority w:val="9"/>
-    <w:semiHidden/>
     <w:unhideWhenUsed/>
     <w:qFormat/>
     <w:rsid w:val="00F30464"/>
@@ -506,12 +2321,51 @@
     <w:basedOn w:val="DefaultParagraphFont"/>
     <w:link w:val="Heading2"/>
     <w:uiPriority w:val="9"/>
-    <w:semiHidden/>
     <w:rsid w:val="00F30464"/>
     <w:rPr>
       <w:rFonts w:asciiTheme="majorHAnsi" w:eastAsiaTheme="majorEastAsia" w:hAnsiTheme="majorHAnsi" w:cstheme="majorBidi"/>
       <w:sz w:val="26"/>
       <w:szCs w:val="26"/>
+    </w:rPr>
+  </w:style>
+  <w:style w:type="paragraph" w:styleId="ListParagraph">
+    <w:name w:val="List Paragraph"/>
+    <w:basedOn w:val="Normal"/>
+    <w:uiPriority w:val="34"/>
+    <w:qFormat/>
+    <w:rsid w:val="0066435B"/>
+    <w:pPr>
+      <w:ind w:left="720"/>
+      <w:contextualSpacing/>
+    </w:pPr>
+  </w:style>
+  <w:style w:type="table" w:styleId="TableGrid">
+    <w:name w:val="Table Grid"/>
+    <w:basedOn w:val="TableNormal"/>
+    <w:uiPriority w:val="39"/>
+    <w:rsid w:val="00082458"/>
+    <w:pPr>
+      <w:spacing w:after="0" w:line="240" w:lineRule="auto"/>
+    </w:pPr>
+    <w:tblPr>
+      <w:tblBorders>
+        <w:top w:val="single" w:sz="4" w:space="0" w:color="auto"/>
+        <w:left w:val="single" w:sz="4" w:space="0" w:color="auto"/>
+        <w:bottom w:val="single" w:sz="4" w:space="0" w:color="auto"/>
+        <w:right w:val="single" w:sz="4" w:space="0" w:color="auto"/>
+        <w:insideH w:val="single" w:sz="4" w:space="0" w:color="auto"/>
+        <w:insideV w:val="single" w:sz="4" w:space="0" w:color="auto"/>
+      </w:tblBorders>
+    </w:tblPr>
+  </w:style>
+  <w:style w:type="character" w:styleId="PlaceholderText">
+    <w:name w:val="Placeholder Text"/>
+    <w:basedOn w:val="DefaultParagraphFont"/>
+    <w:uiPriority w:val="99"/>
+    <w:semiHidden/>
+    <w:rsid w:val="00E877D9"/>
+    <w:rPr>
+      <w:color w:val="808080"/>
     </w:rPr>
   </w:style>
 </w:styles>

</xml_diff>

<commit_message>
completed basic without index
</commit_message>
<xml_diff>
--- a/motivation.docx
+++ b/motivation.docx
@@ -507,10 +507,7 @@
         <w:t>a</w:t>
       </w:r>
       <w:r>
-        <w:t xml:space="preserve">: A suitable complimentary hypothesis that one rejects </w:t>
-      </w:r>
-      <w:r>
-        <w:t>H</w:t>
+        <w:t>: A suitable complimentary hypothesis that one rejects H</w:t>
       </w:r>
       <w:r>
         <w:rPr>
@@ -522,22 +519,13 @@
         <w:t xml:space="preserve"> </w:t>
       </w:r>
       <w:r>
-        <w:t xml:space="preserve">in favor of, what we would be interested in if </w:t>
-      </w:r>
-      <w:r>
-        <w:t>H</w:t>
+        <w:t>in favor of, what we would be interested in if H</w:t>
       </w:r>
       <w:r>
         <w:rPr>
           <w:vertAlign w:val="subscript"/>
         </w:rPr>
-        <w:t>0</w:t>
-      </w:r>
-      <w:r>
-        <w:rPr>
-          <w:vertAlign w:val="subscript"/>
-        </w:rPr>
-        <w:t xml:space="preserve"> </w:t>
+        <w:t xml:space="preserve">0 </w:t>
       </w:r>
       <w:r>
         <w:t>is rejected.</w:t>
@@ -587,10 +575,7 @@
               <w:t xml:space="preserve">Null hypothesis </w:t>
             </w:r>
             <w:r>
-              <w:t xml:space="preserve">[ </w:t>
-            </w:r>
-            <w:r>
-              <w:t>H</w:t>
+              <w:t>[ H</w:t>
             </w:r>
             <w:r>
               <w:rPr>
@@ -612,10 +597,7 @@
               <w:t xml:space="preserve">Alternate </w:t>
             </w:r>
             <w:r>
-              <w:t xml:space="preserve">hypothesis </w:t>
-            </w:r>
-            <w:r>
-              <w:t>[ H</w:t>
+              <w:t>hypothesis [ H</w:t>
             </w:r>
             <w:r>
               <w:rPr>
@@ -624,10 +606,7 @@
               <w:t>a</w:t>
             </w:r>
             <w:r>
-              <w:t xml:space="preserve"> ]</w:t>
-            </w:r>
-            <w:r>
-              <w:t xml:space="preserve"> </w:t>
+              <w:t xml:space="preserve"> ] </w:t>
             </w:r>
           </w:p>
         </w:tc>
@@ -671,19 +650,7 @@
                   <w:rPr>
                     <w:rFonts w:ascii="Cambria Math" w:hAnsi="Cambria Math"/>
                   </w:rPr>
-                  <m:t>μ</m:t>
-                </m:r>
-                <m:r>
-                  <w:rPr>
-                    <w:rFonts w:ascii="Cambria Math" w:hAnsi="Cambria Math"/>
-                  </w:rPr>
-                  <m:t>&gt;</m:t>
-                </m:r>
-                <m:r>
-                  <w:rPr>
-                    <w:rFonts w:ascii="Cambria Math" w:hAnsi="Cambria Math"/>
-                  </w:rPr>
-                  <m:t>10</m:t>
+                  <m:t>μ&gt;10</m:t>
                 </m:r>
               </m:oMath>
             </m:oMathPara>
@@ -712,19 +679,7 @@
                   <w:rPr>
                     <w:rFonts w:ascii="Cambria Math" w:hAnsi="Cambria Math"/>
                   </w:rPr>
-                  <m:t>μ=</m:t>
-                </m:r>
-                <m:r>
-                  <w:rPr>
-                    <w:rFonts w:ascii="Cambria Math" w:hAnsi="Cambria Math"/>
-                  </w:rPr>
-                  <m:t>5</m:t>
-                </m:r>
-                <m:r>
-                  <w:rPr>
-                    <w:rFonts w:ascii="Cambria Math" w:hAnsi="Cambria Math"/>
-                  </w:rPr>
-                  <m:t>0</m:t>
+                  <m:t>μ=50</m:t>
                 </m:r>
               </m:oMath>
             </m:oMathPara>
@@ -741,19 +696,7 @@
                   <w:rPr>
                     <w:rFonts w:ascii="Cambria Math" w:hAnsi="Cambria Math"/>
                   </w:rPr>
-                  <m:t>μ</m:t>
-                </m:r>
-                <m:r>
-                  <w:rPr>
-                    <w:rFonts w:ascii="Cambria Math" w:hAnsi="Cambria Math"/>
-                  </w:rPr>
-                  <m:t>≠</m:t>
-                </m:r>
-                <m:r>
-                  <w:rPr>
-                    <w:rFonts w:ascii="Cambria Math" w:hAnsi="Cambria Math"/>
-                  </w:rPr>
-                  <m:t>10</m:t>
+                  <m:t>μ≠10</m:t>
                 </m:r>
               </m:oMath>
             </m:oMathPara>
@@ -840,13 +783,7 @@
                   <w:rPr>
                     <w:rFonts w:ascii="Cambria Math" w:hAnsi="Cambria Math"/>
                   </w:rPr>
-                  <m:t>=</m:t>
-                </m:r>
-                <m:r>
-                  <w:rPr>
-                    <w:rFonts w:ascii="Cambria Math" w:hAnsi="Cambria Math"/>
-                  </w:rPr>
-                  <m:t>0</m:t>
+                  <m:t>=0</m:t>
                 </m:r>
               </m:oMath>
             </m:oMathPara>
@@ -970,13 +907,7 @@
                   <w:rPr>
                     <w:rFonts w:ascii="Cambria Math" w:hAnsi="Cambria Math"/>
                   </w:rPr>
-                  <m:t>=</m:t>
-                </m:r>
-                <m:r>
-                  <w:rPr>
-                    <w:rFonts w:ascii="Cambria Math" w:hAnsi="Cambria Math"/>
-                  </w:rPr>
-                  <m:t xml:space="preserve"> </m:t>
+                  <m:t xml:space="preserve">= </m:t>
                 </m:r>
                 <m:sSub>
                   <m:sSubPr>
@@ -1045,13 +976,7 @@
                   <w:rPr>
                     <w:rFonts w:ascii="Cambria Math" w:hAnsi="Cambria Math"/>
                   </w:rPr>
-                  <m:t>&lt;</m:t>
-                </m:r>
-                <m:r>
-                  <w:rPr>
-                    <w:rFonts w:ascii="Cambria Math" w:hAnsi="Cambria Math"/>
-                  </w:rPr>
-                  <m:t xml:space="preserve"> </m:t>
+                  <m:t xml:space="preserve">&lt; </m:t>
                 </m:r>
                 <m:sSub>
                   <m:sSubPr>
@@ -1175,13 +1100,7 @@
                   <w:rPr>
                     <w:rFonts w:ascii="Cambria Math" w:hAnsi="Cambria Math"/>
                   </w:rPr>
-                  <m:t>&gt;</m:t>
-                </m:r>
-                <m:r>
-                  <w:rPr>
-                    <w:rFonts w:ascii="Cambria Math" w:hAnsi="Cambria Math"/>
-                  </w:rPr>
-                  <m:t>0.01</m:t>
+                  <m:t>&gt;0.01</m:t>
                 </m:r>
               </m:oMath>
             </m:oMathPara>
@@ -1329,13 +1248,7 @@
                   <w:rPr>
                     <w:rFonts w:ascii="Cambria Math" w:hAnsi="Cambria Math"/>
                   </w:rPr>
-                  <m:t>≠</m:t>
-                </m:r>
-                <m:r>
-                  <w:rPr>
-                    <w:rFonts w:ascii="Cambria Math" w:hAnsi="Cambria Math"/>
-                  </w:rPr>
-                  <m:t xml:space="preserve"> </m:t>
+                  <m:t xml:space="preserve">≠ </m:t>
                 </m:r>
                 <m:sSubSup>
                   <m:sSubSupPr>
@@ -1415,19 +1328,7 @@
                   <w:rPr>
                     <w:rFonts w:ascii="Cambria Math" w:hAnsi="Cambria Math"/>
                   </w:rPr>
-                  <m:t>p</m:t>
-                </m:r>
-                <m:r>
-                  <w:rPr>
-                    <w:rFonts w:ascii="Cambria Math" w:hAnsi="Cambria Math"/>
-                  </w:rPr>
-                  <m:t>&gt;</m:t>
-                </m:r>
-                <m:r>
-                  <w:rPr>
-                    <w:rFonts w:ascii="Cambria Math" w:hAnsi="Cambria Math"/>
-                  </w:rPr>
-                  <m:t>0.05</m:t>
+                  <m:t>p&gt;0.05</m:t>
                 </m:r>
               </m:oMath>
             </m:oMathPara>
@@ -1583,13 +1484,7 @@
                   <w:rPr>
                     <w:rFonts w:ascii="Cambria Math" w:hAnsi="Cambria Math"/>
                   </w:rPr>
-                  <m:t xml:space="preserve"> </m:t>
-                </m:r>
-                <m:r>
-                  <w:rPr>
-                    <w:rFonts w:ascii="Cambria Math" w:hAnsi="Cambria Math"/>
-                  </w:rPr>
-                  <m:t>≠0</m:t>
+                  <m:t xml:space="preserve"> ≠0</m:t>
                 </m:r>
               </m:oMath>
             </m:oMathPara>
@@ -1603,7 +1498,562 @@
         <w:pStyle w:val="Heading1"/>
       </w:pPr>
       <w:r>
+        <w:lastRenderedPageBreak/>
         <w:t>Hypothesis in linear regression</w:t>
+      </w:r>
+    </w:p>
+    <w:p>
+      <w:pPr>
+        <w:pStyle w:val="Heading2"/>
+      </w:pPr>
+      <w:r>
+        <w:t>Physical attribute</w:t>
+      </w:r>
+    </w:p>
+    <w:p>
+      <w:pPr>
+        <w:pStyle w:val="ListParagraph"/>
+        <w:numPr>
+          <w:ilvl w:val="0"/>
+          <w:numId w:val="3"/>
+        </w:numPr>
+      </w:pPr>
+      <w:r>
+        <w:t>In a pa</w:t>
+      </w:r>
+      <w:r>
+        <w:t>rticular part of the world it was a common belief that the finger length of a human has a relation with the cranial circumference.</w:t>
+      </w:r>
+    </w:p>
+    <w:p>
+      <w:pPr>
+        <w:pStyle w:val="ListParagraph"/>
+        <w:numPr>
+          <w:ilvl w:val="1"/>
+          <w:numId w:val="3"/>
+        </w:numPr>
+      </w:pPr>
+      <w:r>
+        <w:t>Given data from randomly sampled individuals, how do we test for presence of a linear relation</w:t>
+      </w:r>
+      <w:r>
+        <w:t>?</w:t>
+      </w:r>
+    </w:p>
+    <w:p>
+      <w:r>
+        <w:t xml:space="preserve">For linear regression, the null hypothesis would be that the </w:t>
+      </w:r>
+      <w:r>
+        <w:t>slope = 0</w:t>
+      </w:r>
+      <w:r>
+        <w:t>.</w:t>
+      </w:r>
+    </w:p>
+    <w:p>
+      <w:pPr>
+        <w:pStyle w:val="Heading2"/>
+      </w:pPr>
+      <w:r>
+        <w:t>Highway mileage – Engine capacity</w:t>
+      </w:r>
+    </w:p>
+    <w:p>
+      <w:pPr>
+        <w:pStyle w:val="ListParagraph"/>
+        <w:numPr>
+          <w:ilvl w:val="0"/>
+          <w:numId w:val="3"/>
+        </w:numPr>
+      </w:pPr>
+      <w:r>
+        <w:t>In an automobile study, it is premised that the highway mileage is a linear function of the engine capacity</w:t>
+      </w:r>
+    </w:p>
+    <w:p>
+      <w:pPr>
+        <w:pStyle w:val="ListParagraph"/>
+        <w:numPr>
+          <w:ilvl w:val="1"/>
+          <w:numId w:val="3"/>
+        </w:numPr>
+      </w:pPr>
+      <w:r>
+        <w:t>What hypothesis test is to be set up to determine if the correlation</w:t>
+      </w:r>
+      <w:r>
+        <w:t xml:space="preserve"> [linear dependence]</w:t>
+      </w:r>
+      <w:r>
+        <w:t xml:space="preserve"> is non-zero?</w:t>
+      </w:r>
+    </w:p>
+    <w:p/>
+    <w:p>
+      <w:pPr>
+        <w:pStyle w:val="Heading1"/>
+      </w:pPr>
+      <w:r>
+        <w:t>General procedure</w:t>
+      </w:r>
+    </w:p>
+    <w:p>
+      <w:pPr>
+        <w:pStyle w:val="ListParagraph"/>
+        <w:numPr>
+          <w:ilvl w:val="0"/>
+          <w:numId w:val="4"/>
+        </w:numPr>
+      </w:pPr>
+      <w:r>
+        <w:rPr>
+          <w:b/>
+          <w:bCs/>
+        </w:rPr>
+        <w:t>Identify the parameter of interest</w:t>
+      </w:r>
+      <w:r>
+        <w:rPr>
+          <w:b/>
+          <w:bCs/>
+        </w:rPr>
+        <w:t xml:space="preserve"> </w:t>
+      </w:r>
+      <m:oMath>
+        <m:r>
+          <w:rPr>
+            <w:rFonts w:ascii="Cambria Math" w:hAnsi="Cambria Math"/>
+          </w:rPr>
+          <m:t>θ</m:t>
+        </m:r>
+      </m:oMath>
+      <w:r>
+        <w:rPr>
+          <w:rFonts w:eastAsiaTheme="minorEastAsia"/>
+        </w:rPr>
+        <w:t>: Average, variability, correlation etc.</w:t>
+      </w:r>
+    </w:p>
+    <w:p>
+      <w:pPr>
+        <w:pStyle w:val="ListParagraph"/>
+        <w:numPr>
+          <w:ilvl w:val="0"/>
+          <w:numId w:val="4"/>
+        </w:numPr>
+      </w:pPr>
+      <w:r>
+        <w:rPr>
+          <w:rFonts w:eastAsiaTheme="minorEastAsia"/>
+          <w:b/>
+          <w:bCs/>
+        </w:rPr>
+        <w:t>State the null hypothesis</w:t>
+      </w:r>
+      <w:r>
+        <w:rPr>
+          <w:rFonts w:eastAsiaTheme="minorEastAsia"/>
+          <w:b/>
+          <w:bCs/>
+        </w:rPr>
+        <w:t xml:space="preserve"> </w:t>
+      </w:r>
+      <m:oMath>
+        <m:sSub>
+          <m:sSubPr>
+            <m:ctrlPr>
+              <w:rPr>
+                <w:rFonts w:ascii="Cambria Math" w:eastAsiaTheme="minorEastAsia" w:hAnsi="Cambria Math"/>
+                <w:i/>
+              </w:rPr>
+            </m:ctrlPr>
+          </m:sSubPr>
+          <m:e>
+            <m:r>
+              <w:rPr>
+                <w:rFonts w:ascii="Cambria Math" w:eastAsiaTheme="minorEastAsia" w:hAnsi="Cambria Math"/>
+              </w:rPr>
+              <m:t>H</m:t>
+            </m:r>
+          </m:e>
+          <m:sub>
+            <m:r>
+              <w:rPr>
+                <w:rFonts w:ascii="Cambria Math" w:eastAsiaTheme="minorEastAsia" w:hAnsi="Cambria Math"/>
+              </w:rPr>
+              <m:t>0</m:t>
+            </m:r>
+          </m:sub>
+        </m:sSub>
+      </m:oMath>
+      <w:r>
+        <w:rPr>
+          <w:rFonts w:eastAsiaTheme="minorEastAsia"/>
+        </w:rPr>
+        <w:t xml:space="preserve">: </w:t>
+      </w:r>
+      <m:oMath>
+        <m:sSub>
+          <m:sSubPr>
+            <m:ctrlPr>
+              <w:rPr>
+                <w:rFonts w:ascii="Cambria Math" w:eastAsiaTheme="minorEastAsia" w:hAnsi="Cambria Math"/>
+                <w:i/>
+              </w:rPr>
+            </m:ctrlPr>
+          </m:sSubPr>
+          <m:e>
+            <m:r>
+              <w:rPr>
+                <w:rFonts w:ascii="Cambria Math" w:eastAsiaTheme="minorEastAsia" w:hAnsi="Cambria Math"/>
+              </w:rPr>
+              <m:t>H</m:t>
+            </m:r>
+          </m:e>
+          <m:sub>
+            <m:r>
+              <w:rPr>
+                <w:rFonts w:ascii="Cambria Math" w:eastAsiaTheme="minorEastAsia" w:hAnsi="Cambria Math"/>
+              </w:rPr>
+              <m:t>0</m:t>
+            </m:r>
+          </m:sub>
+        </m:sSub>
+      </m:oMath>
+      <w:r>
+        <w:rPr>
+          <w:rFonts w:eastAsiaTheme="minorEastAsia"/>
+        </w:rPr>
+        <w:t xml:space="preserve"> is generally of equality type</w:t>
+      </w:r>
+    </w:p>
+    <w:p>
+      <w:pPr>
+        <w:pStyle w:val="ListParagraph"/>
+        <w:numPr>
+          <w:ilvl w:val="0"/>
+          <w:numId w:val="4"/>
+        </w:numPr>
+      </w:pPr>
+      <w:r>
+        <w:rPr>
+          <w:rFonts w:eastAsiaTheme="minorEastAsia"/>
+          <w:b/>
+          <w:bCs/>
+        </w:rPr>
+        <w:t xml:space="preserve">Alternate hypothesis </w:t>
+      </w:r>
+      <m:oMath>
+        <m:sSub>
+          <m:sSubPr>
+            <m:ctrlPr>
+              <w:rPr>
+                <w:rFonts w:ascii="Cambria Math" w:eastAsiaTheme="minorEastAsia" w:hAnsi="Cambria Math"/>
+                <w:i/>
+              </w:rPr>
+            </m:ctrlPr>
+          </m:sSubPr>
+          <m:e>
+            <m:r>
+              <w:rPr>
+                <w:rFonts w:ascii="Cambria Math" w:eastAsiaTheme="minorEastAsia" w:hAnsi="Cambria Math"/>
+              </w:rPr>
+              <m:t>H</m:t>
+            </m:r>
+          </m:e>
+          <m:sub>
+            <m:r>
+              <w:rPr>
+                <w:rFonts w:ascii="Cambria Math" w:eastAsiaTheme="minorEastAsia" w:hAnsi="Cambria Math"/>
+              </w:rPr>
+              <m:t>a</m:t>
+            </m:r>
+          </m:sub>
+        </m:sSub>
+      </m:oMath>
+      <w:r>
+        <w:rPr>
+          <w:rFonts w:eastAsiaTheme="minorEastAsia"/>
+        </w:rPr>
+        <w:t xml:space="preserve">: choose </w:t>
+      </w:r>
+      <m:oMath>
+        <m:sSub>
+          <m:sSubPr>
+            <m:ctrlPr>
+              <w:rPr>
+                <w:rFonts w:ascii="Cambria Math" w:eastAsiaTheme="minorEastAsia" w:hAnsi="Cambria Math"/>
+                <w:i/>
+              </w:rPr>
+            </m:ctrlPr>
+          </m:sSubPr>
+          <m:e>
+            <m:r>
+              <w:rPr>
+                <w:rFonts w:ascii="Cambria Math" w:eastAsiaTheme="minorEastAsia" w:hAnsi="Cambria Math"/>
+              </w:rPr>
+              <m:t>H</m:t>
+            </m:r>
+          </m:e>
+          <m:sub>
+            <m:r>
+              <w:rPr>
+                <w:rFonts w:ascii="Cambria Math" w:eastAsiaTheme="minorEastAsia" w:hAnsi="Cambria Math"/>
+              </w:rPr>
+              <m:t>a</m:t>
+            </m:r>
+          </m:sub>
+        </m:sSub>
+      </m:oMath>
+      <w:r>
+        <w:rPr>
+          <w:rFonts w:eastAsiaTheme="minorEastAsia"/>
+        </w:rPr>
+        <w:t xml:space="preserve"> appropriately (one or two-sided)</w:t>
+      </w:r>
+    </w:p>
+    <w:p>
+      <w:pPr>
+        <w:pStyle w:val="ListParagraph"/>
+        <w:numPr>
+          <w:ilvl w:val="0"/>
+          <w:numId w:val="4"/>
+        </w:numPr>
+      </w:pPr>
+      <w:r>
+        <w:rPr>
+          <w:rFonts w:eastAsiaTheme="minorEastAsia"/>
+          <w:b/>
+          <w:bCs/>
+        </w:rPr>
+        <w:t>Test statistic</w:t>
+      </w:r>
+      <w:r>
+        <w:rPr>
+          <w:rFonts w:eastAsiaTheme="minorEastAsia"/>
+        </w:rPr>
+        <w:t xml:space="preserve">: </w:t>
+      </w:r>
+      <w:r>
+        <w:rPr>
+          <w:rFonts w:eastAsiaTheme="minorEastAsia"/>
+        </w:rPr>
+        <w:t>Construct a mathematical function of observations and parameters under examination</w:t>
+      </w:r>
+    </w:p>
+    <w:p>
+      <w:pPr>
+        <w:pStyle w:val="ListParagraph"/>
+        <w:numPr>
+          <w:ilvl w:val="0"/>
+          <w:numId w:val="4"/>
+        </w:numPr>
+      </w:pPr>
+      <w:r>
+        <w:rPr>
+          <w:rFonts w:eastAsiaTheme="minorEastAsia"/>
+          <w:b/>
+          <w:bCs/>
+        </w:rPr>
+        <w:t>Set the rejection criterion</w:t>
+      </w:r>
+      <w:r>
+        <w:rPr>
+          <w:rFonts w:eastAsiaTheme="minorEastAsia"/>
+        </w:rPr>
+        <w:t xml:space="preserve">: Choose an appropriate criterion, </w:t>
+      </w:r>
+      <w:r>
+        <w:rPr>
+          <w:rFonts w:eastAsiaTheme="minorEastAsia"/>
+        </w:rPr>
+        <w:t>essentially a critical value for test statistic. Usually specified as the level of acceptable error</w:t>
+      </w:r>
+    </w:p>
+    <w:p>
+      <w:pPr>
+        <w:pStyle w:val="ListParagraph"/>
+        <w:numPr>
+          <w:ilvl w:val="0"/>
+          <w:numId w:val="4"/>
+        </w:numPr>
+      </w:pPr>
+      <w:r>
+        <w:rPr>
+          <w:rFonts w:eastAsiaTheme="minorEastAsia"/>
+          <w:b/>
+          <w:bCs/>
+        </w:rPr>
+        <w:t>Decision</w:t>
+      </w:r>
+      <w:r>
+        <w:rPr>
+          <w:rFonts w:eastAsiaTheme="minorEastAsia"/>
+        </w:rPr>
+        <w:t xml:space="preserve">: Compute the test statistic and apply the rejection criterion. </w:t>
+      </w:r>
+      <w:r>
+        <w:rPr>
+          <w:rFonts w:eastAsiaTheme="minorEastAsia"/>
+        </w:rPr>
+        <w:t xml:space="preserve">If the test statistic falls into the “rejection region”, reject </w:t>
+      </w:r>
+      <m:oMath>
+        <m:sSub>
+          <m:sSubPr>
+            <m:ctrlPr>
+              <w:rPr>
+                <w:rFonts w:ascii="Cambria Math" w:eastAsiaTheme="minorEastAsia" w:hAnsi="Cambria Math"/>
+                <w:i/>
+              </w:rPr>
+            </m:ctrlPr>
+          </m:sSubPr>
+          <m:e>
+            <m:r>
+              <w:rPr>
+                <w:rFonts w:ascii="Cambria Math" w:eastAsiaTheme="minorEastAsia" w:hAnsi="Cambria Math"/>
+              </w:rPr>
+              <m:t>H</m:t>
+            </m:r>
+          </m:e>
+          <m:sub>
+            <m:r>
+              <w:rPr>
+                <w:rFonts w:ascii="Cambria Math" w:eastAsiaTheme="minorEastAsia" w:hAnsi="Cambria Math"/>
+              </w:rPr>
+              <m:t>0</m:t>
+            </m:r>
+          </m:sub>
+        </m:sSub>
+      </m:oMath>
+      <w:r>
+        <w:rPr>
+          <w:rFonts w:eastAsiaTheme="minorEastAsia"/>
+        </w:rPr>
+        <w:t xml:space="preserve"> in favor of </w:t>
+      </w:r>
+      <m:oMath>
+        <m:sSub>
+          <m:sSubPr>
+            <m:ctrlPr>
+              <w:rPr>
+                <w:rFonts w:ascii="Cambria Math" w:eastAsiaTheme="minorEastAsia" w:hAnsi="Cambria Math"/>
+                <w:i/>
+              </w:rPr>
+            </m:ctrlPr>
+          </m:sSubPr>
+          <m:e>
+            <m:r>
+              <w:rPr>
+                <w:rFonts w:ascii="Cambria Math" w:eastAsiaTheme="minorEastAsia" w:hAnsi="Cambria Math"/>
+              </w:rPr>
+              <m:t>H</m:t>
+            </m:r>
+          </m:e>
+          <m:sub>
+            <m:r>
+              <w:rPr>
+                <w:rFonts w:ascii="Cambria Math" w:eastAsiaTheme="minorEastAsia" w:hAnsi="Cambria Math"/>
+              </w:rPr>
+              <m:t>a</m:t>
+            </m:r>
+          </m:sub>
+        </m:sSub>
+      </m:oMath>
+    </w:p>
+    <w:p/>
+    <w:p>
+      <w:pPr>
+        <w:pStyle w:val="Heading1"/>
+      </w:pPr>
+      <w:r>
+        <w:t>A few facts</w:t>
+      </w:r>
+    </w:p>
+    <w:p>
+      <w:pPr>
+        <w:pStyle w:val="ListParagraph"/>
+        <w:numPr>
+          <w:ilvl w:val="0"/>
+          <w:numId w:val="5"/>
+        </w:numPr>
+      </w:pPr>
+      <w:r>
+        <w:t>Every dataset contains some amount of randomness (uncertainties)</w:t>
+      </w:r>
+    </w:p>
+    <w:p>
+      <w:pPr>
+        <w:pStyle w:val="ListParagraph"/>
+        <w:numPr>
+          <w:ilvl w:val="0"/>
+          <w:numId w:val="5"/>
+        </w:numPr>
+      </w:pPr>
+      <w:r>
+        <w:t>No statistical hypothesis test is accurate , i.e., free of error</w:t>
+      </w:r>
+    </w:p>
+    <w:p>
+      <w:pPr>
+        <w:pStyle w:val="ListParagraph"/>
+        <w:numPr>
+          <w:ilvl w:val="0"/>
+          <w:numId w:val="5"/>
+        </w:numPr>
+      </w:pPr>
+      <w:r>
+        <w:t>The goodness of a hypothesis test depends on a few factors:</w:t>
+      </w:r>
+    </w:p>
+    <w:p>
+      <w:pPr>
+        <w:pStyle w:val="ListParagraph"/>
+        <w:numPr>
+          <w:ilvl w:val="1"/>
+          <w:numId w:val="5"/>
+        </w:numPr>
+      </w:pPr>
+      <w:r>
+        <w:lastRenderedPageBreak/>
+        <w:t>Extent or “level” of randomness (variability) in data</w:t>
+      </w:r>
+    </w:p>
+    <w:p>
+      <w:pPr>
+        <w:pStyle w:val="ListParagraph"/>
+        <w:numPr>
+          <w:ilvl w:val="1"/>
+          <w:numId w:val="5"/>
+        </w:numPr>
+      </w:pPr>
+      <w:r>
+        <w:t>Sample size</w:t>
+      </w:r>
+    </w:p>
+    <w:p>
+      <w:pPr>
+        <w:pStyle w:val="ListParagraph"/>
+        <w:numPr>
+          <w:ilvl w:val="1"/>
+          <w:numId w:val="5"/>
+        </w:numPr>
+      </w:pPr>
+      <w:r>
+        <w:t>Statistic (“lens”)</w:t>
+      </w:r>
+    </w:p>
+    <w:p>
+      <w:pPr>
+        <w:pStyle w:val="ListParagraph"/>
+        <w:numPr>
+          <w:ilvl w:val="1"/>
+          <w:numId w:val="5"/>
+        </w:numPr>
+      </w:pPr>
+      <w:r>
+        <w:t>Tolerance error in the decision (critical value)</w:t>
       </w:r>
     </w:p>
     <w:sectPr>
@@ -1619,6 +2069,95 @@
 <file path=word/numbering.xml><?xml version="1.0" encoding="utf-8"?>
 <w:numbering xmlns:wpc="http://schemas.microsoft.com/office/word/2010/wordprocessingCanvas" xmlns:cx="http://schemas.microsoft.com/office/drawing/2014/chartex" xmlns:cx1="http://schemas.microsoft.com/office/drawing/2015/9/8/chartex" xmlns:cx2="http://schemas.microsoft.com/office/drawing/2015/10/21/chartex" xmlns:cx3="http://schemas.microsoft.com/office/drawing/2016/5/9/chartex" xmlns:cx4="http://schemas.microsoft.com/office/drawing/2016/5/10/chartex" xmlns:cx5="http://schemas.microsoft.com/office/drawing/2016/5/11/chartex" xmlns:cx6="http://schemas.microsoft.com/office/drawing/2016/5/12/chartex" xmlns:cx7="http://schemas.microsoft.com/office/drawing/2016/5/13/chartex" xmlns:cx8="http://schemas.microsoft.com/office/drawing/2016/5/14/chartex" xmlns:mc="http://schemas.openxmlformats.org/markup-compatibility/2006" xmlns:aink="http://schemas.microsoft.com/office/drawing/2016/ink" xmlns:am3d="http://schemas.microsoft.com/office/drawing/2017/model3d" xmlns:o="urn:schemas-microsoft-com:office:office" xmlns:r="http://schemas.openxmlformats.org/officeDocument/2006/relationships" xmlns:m="http://schemas.openxmlformats.org/officeDocument/2006/math" xmlns:v="urn:schemas-microsoft-com:vml" xmlns:wp14="http://schemas.microsoft.com/office/word/2010/wordprocessingDrawing" xmlns:wp="http://schemas.openxmlformats.org/drawingml/2006/wordprocessingDrawing" xmlns:w10="urn:schemas-microsoft-com:office:word" xmlns:w="http://schemas.openxmlformats.org/wordprocessingml/2006/main" xmlns:w14="http://schemas.microsoft.com/office/word/2010/wordml" xmlns:w15="http://schemas.microsoft.com/office/word/2012/wordml" xmlns:w16cex="http://schemas.microsoft.com/office/word/2018/wordml/cex" xmlns:w16cid="http://schemas.microsoft.com/office/word/2016/wordml/cid" xmlns:w16="http://schemas.microsoft.com/office/word/2018/wordml" xmlns:w16sdtdh="http://schemas.microsoft.com/office/word/2020/wordml/sdtdatahash" xmlns:w16se="http://schemas.microsoft.com/office/word/2015/wordml/symex" xmlns:wpg="http://schemas.microsoft.com/office/word/2010/wordprocessingGroup" xmlns:wpi="http://schemas.microsoft.com/office/word/2010/wordprocessingInk" xmlns:wne="http://schemas.microsoft.com/office/word/2006/wordml" xmlns:wps="http://schemas.microsoft.com/office/word/2010/wordprocessingShape" mc:Ignorable="w14 w15 w16se w16cid w16 w16cex w16sdtdh wp14">
   <w:abstractNum w:abstractNumId="0" w15:restartNumberingAfterBreak="0">
+    <w:nsid w:val="05775F8C"/>
+    <w:multiLevelType w:val="hybridMultilevel"/>
+    <w:tmpl w:val="8B047F26"/>
+    <w:lvl w:ilvl="0" w:tplc="0409000F">
+      <w:start w:val="1"/>
+      <w:numFmt w:val="decimal"/>
+      <w:lvlText w:val="%1."/>
+      <w:lvlJc w:val="left"/>
+      <w:pPr>
+        <w:ind w:left="720" w:hanging="360"/>
+      </w:pPr>
+      <w:rPr>
+        <w:rFonts w:hint="default"/>
+      </w:rPr>
+    </w:lvl>
+    <w:lvl w:ilvl="1" w:tplc="04090019" w:tentative="1">
+      <w:start w:val="1"/>
+      <w:numFmt w:val="lowerLetter"/>
+      <w:lvlText w:val="%2."/>
+      <w:lvlJc w:val="left"/>
+      <w:pPr>
+        <w:ind w:left="1440" w:hanging="360"/>
+      </w:pPr>
+    </w:lvl>
+    <w:lvl w:ilvl="2" w:tplc="0409001B" w:tentative="1">
+      <w:start w:val="1"/>
+      <w:numFmt w:val="lowerRoman"/>
+      <w:lvlText w:val="%3."/>
+      <w:lvlJc w:val="right"/>
+      <w:pPr>
+        <w:ind w:left="2160" w:hanging="180"/>
+      </w:pPr>
+    </w:lvl>
+    <w:lvl w:ilvl="3" w:tplc="0409000F" w:tentative="1">
+      <w:start w:val="1"/>
+      <w:numFmt w:val="decimal"/>
+      <w:lvlText w:val="%4."/>
+      <w:lvlJc w:val="left"/>
+      <w:pPr>
+        <w:ind w:left="2880" w:hanging="360"/>
+      </w:pPr>
+    </w:lvl>
+    <w:lvl w:ilvl="4" w:tplc="04090019" w:tentative="1">
+      <w:start w:val="1"/>
+      <w:numFmt w:val="lowerLetter"/>
+      <w:lvlText w:val="%5."/>
+      <w:lvlJc w:val="left"/>
+      <w:pPr>
+        <w:ind w:left="3600" w:hanging="360"/>
+      </w:pPr>
+    </w:lvl>
+    <w:lvl w:ilvl="5" w:tplc="0409001B" w:tentative="1">
+      <w:start w:val="1"/>
+      <w:numFmt w:val="lowerRoman"/>
+      <w:lvlText w:val="%6."/>
+      <w:lvlJc w:val="right"/>
+      <w:pPr>
+        <w:ind w:left="4320" w:hanging="180"/>
+      </w:pPr>
+    </w:lvl>
+    <w:lvl w:ilvl="6" w:tplc="0409000F" w:tentative="1">
+      <w:start w:val="1"/>
+      <w:numFmt w:val="decimal"/>
+      <w:lvlText w:val="%7."/>
+      <w:lvlJc w:val="left"/>
+      <w:pPr>
+        <w:ind w:left="5040" w:hanging="360"/>
+      </w:pPr>
+    </w:lvl>
+    <w:lvl w:ilvl="7" w:tplc="04090019" w:tentative="1">
+      <w:start w:val="1"/>
+      <w:numFmt w:val="lowerLetter"/>
+      <w:lvlText w:val="%8."/>
+      <w:lvlJc w:val="left"/>
+      <w:pPr>
+        <w:ind w:left="5760" w:hanging="360"/>
+      </w:pPr>
+    </w:lvl>
+    <w:lvl w:ilvl="8" w:tplc="0409001B" w:tentative="1">
+      <w:start w:val="1"/>
+      <w:numFmt w:val="lowerRoman"/>
+      <w:lvlText w:val="%9."/>
+      <w:lvlJc w:val="right"/>
+      <w:pPr>
+        <w:ind w:left="6480" w:hanging="180"/>
+      </w:pPr>
+    </w:lvl>
+  </w:abstractNum>
+  <w:abstractNum w:abstractNumId="1" w15:restartNumberingAfterBreak="0">
     <w:nsid w:val="283D72F1"/>
     <w:multiLevelType w:val="hybridMultilevel"/>
     <w:tmpl w:val="2968EC1C"/>
@@ -1731,7 +2270,7 @@
       </w:rPr>
     </w:lvl>
   </w:abstractNum>
-  <w:abstractNum w:abstractNumId="1" w15:restartNumberingAfterBreak="0">
+  <w:abstractNum w:abstractNumId="2" w15:restartNumberingAfterBreak="0">
     <w:nsid w:val="38746D1D"/>
     <w:multiLevelType w:val="hybridMultilevel"/>
     <w:tmpl w:val="BDFAD9B4"/>
@@ -1820,11 +2359,222 @@
       </w:pPr>
     </w:lvl>
   </w:abstractNum>
+  <w:abstractNum w:abstractNumId="3" w15:restartNumberingAfterBreak="0">
+    <w:nsid w:val="3F7D62AB"/>
+    <w:multiLevelType w:val="hybridMultilevel"/>
+    <w:tmpl w:val="C6DEAB46"/>
+    <w:lvl w:ilvl="0" w:tplc="0409000F">
+      <w:start w:val="1"/>
+      <w:numFmt w:val="decimal"/>
+      <w:lvlText w:val="%1."/>
+      <w:lvlJc w:val="left"/>
+      <w:pPr>
+        <w:ind w:left="720" w:hanging="360"/>
+      </w:pPr>
+      <w:rPr>
+        <w:rFonts w:hint="default"/>
+      </w:rPr>
+    </w:lvl>
+    <w:lvl w:ilvl="1" w:tplc="04090019">
+      <w:start w:val="1"/>
+      <w:numFmt w:val="lowerLetter"/>
+      <w:lvlText w:val="%2."/>
+      <w:lvlJc w:val="left"/>
+      <w:pPr>
+        <w:ind w:left="1440" w:hanging="360"/>
+      </w:pPr>
+    </w:lvl>
+    <w:lvl w:ilvl="2" w:tplc="0409001B" w:tentative="1">
+      <w:start w:val="1"/>
+      <w:numFmt w:val="lowerRoman"/>
+      <w:lvlText w:val="%3."/>
+      <w:lvlJc w:val="right"/>
+      <w:pPr>
+        <w:ind w:left="2160" w:hanging="180"/>
+      </w:pPr>
+    </w:lvl>
+    <w:lvl w:ilvl="3" w:tplc="0409000F" w:tentative="1">
+      <w:start w:val="1"/>
+      <w:numFmt w:val="decimal"/>
+      <w:lvlText w:val="%4."/>
+      <w:lvlJc w:val="left"/>
+      <w:pPr>
+        <w:ind w:left="2880" w:hanging="360"/>
+      </w:pPr>
+    </w:lvl>
+    <w:lvl w:ilvl="4" w:tplc="04090019" w:tentative="1">
+      <w:start w:val="1"/>
+      <w:numFmt w:val="lowerLetter"/>
+      <w:lvlText w:val="%5."/>
+      <w:lvlJc w:val="left"/>
+      <w:pPr>
+        <w:ind w:left="3600" w:hanging="360"/>
+      </w:pPr>
+    </w:lvl>
+    <w:lvl w:ilvl="5" w:tplc="0409001B" w:tentative="1">
+      <w:start w:val="1"/>
+      <w:numFmt w:val="lowerRoman"/>
+      <w:lvlText w:val="%6."/>
+      <w:lvlJc w:val="right"/>
+      <w:pPr>
+        <w:ind w:left="4320" w:hanging="180"/>
+      </w:pPr>
+    </w:lvl>
+    <w:lvl w:ilvl="6" w:tplc="0409000F" w:tentative="1">
+      <w:start w:val="1"/>
+      <w:numFmt w:val="decimal"/>
+      <w:lvlText w:val="%7."/>
+      <w:lvlJc w:val="left"/>
+      <w:pPr>
+        <w:ind w:left="5040" w:hanging="360"/>
+      </w:pPr>
+    </w:lvl>
+    <w:lvl w:ilvl="7" w:tplc="04090019" w:tentative="1">
+      <w:start w:val="1"/>
+      <w:numFmt w:val="lowerLetter"/>
+      <w:lvlText w:val="%8."/>
+      <w:lvlJc w:val="left"/>
+      <w:pPr>
+        <w:ind w:left="5760" w:hanging="360"/>
+      </w:pPr>
+    </w:lvl>
+    <w:lvl w:ilvl="8" w:tplc="0409001B" w:tentative="1">
+      <w:start w:val="1"/>
+      <w:numFmt w:val="lowerRoman"/>
+      <w:lvlText w:val="%9."/>
+      <w:lvlJc w:val="right"/>
+      <w:pPr>
+        <w:ind w:left="6480" w:hanging="180"/>
+      </w:pPr>
+    </w:lvl>
+  </w:abstractNum>
+  <w:abstractNum w:abstractNumId="4" w15:restartNumberingAfterBreak="0">
+    <w:nsid w:val="7BF11E0E"/>
+    <w:multiLevelType w:val="hybridMultilevel"/>
+    <w:tmpl w:val="A4A02232"/>
+    <w:lvl w:ilvl="0" w:tplc="04090001">
+      <w:start w:val="1"/>
+      <w:numFmt w:val="bullet"/>
+      <w:lvlText w:val=""/>
+      <w:lvlJc w:val="left"/>
+      <w:pPr>
+        <w:ind w:left="720" w:hanging="360"/>
+      </w:pPr>
+      <w:rPr>
+        <w:rFonts w:ascii="Symbol" w:hAnsi="Symbol" w:hint="default"/>
+      </w:rPr>
+    </w:lvl>
+    <w:lvl w:ilvl="1" w:tplc="04090003">
+      <w:start w:val="1"/>
+      <w:numFmt w:val="bullet"/>
+      <w:lvlText w:val="o"/>
+      <w:lvlJc w:val="left"/>
+      <w:pPr>
+        <w:ind w:left="1440" w:hanging="360"/>
+      </w:pPr>
+      <w:rPr>
+        <w:rFonts w:ascii="Courier New" w:hAnsi="Courier New" w:cs="Courier New" w:hint="default"/>
+      </w:rPr>
+    </w:lvl>
+    <w:lvl w:ilvl="2" w:tplc="04090005" w:tentative="1">
+      <w:start w:val="1"/>
+      <w:numFmt w:val="bullet"/>
+      <w:lvlText w:val=""/>
+      <w:lvlJc w:val="left"/>
+      <w:pPr>
+        <w:ind w:left="2160" w:hanging="360"/>
+      </w:pPr>
+      <w:rPr>
+        <w:rFonts w:ascii="Wingdings" w:hAnsi="Wingdings" w:hint="default"/>
+      </w:rPr>
+    </w:lvl>
+    <w:lvl w:ilvl="3" w:tplc="04090001" w:tentative="1">
+      <w:start w:val="1"/>
+      <w:numFmt w:val="bullet"/>
+      <w:lvlText w:val=""/>
+      <w:lvlJc w:val="left"/>
+      <w:pPr>
+        <w:ind w:left="2880" w:hanging="360"/>
+      </w:pPr>
+      <w:rPr>
+        <w:rFonts w:ascii="Symbol" w:hAnsi="Symbol" w:hint="default"/>
+      </w:rPr>
+    </w:lvl>
+    <w:lvl w:ilvl="4" w:tplc="04090003" w:tentative="1">
+      <w:start w:val="1"/>
+      <w:numFmt w:val="bullet"/>
+      <w:lvlText w:val="o"/>
+      <w:lvlJc w:val="left"/>
+      <w:pPr>
+        <w:ind w:left="3600" w:hanging="360"/>
+      </w:pPr>
+      <w:rPr>
+        <w:rFonts w:ascii="Courier New" w:hAnsi="Courier New" w:cs="Courier New" w:hint="default"/>
+      </w:rPr>
+    </w:lvl>
+    <w:lvl w:ilvl="5" w:tplc="04090005" w:tentative="1">
+      <w:start w:val="1"/>
+      <w:numFmt w:val="bullet"/>
+      <w:lvlText w:val=""/>
+      <w:lvlJc w:val="left"/>
+      <w:pPr>
+        <w:ind w:left="4320" w:hanging="360"/>
+      </w:pPr>
+      <w:rPr>
+        <w:rFonts w:ascii="Wingdings" w:hAnsi="Wingdings" w:hint="default"/>
+      </w:rPr>
+    </w:lvl>
+    <w:lvl w:ilvl="6" w:tplc="04090001" w:tentative="1">
+      <w:start w:val="1"/>
+      <w:numFmt w:val="bullet"/>
+      <w:lvlText w:val=""/>
+      <w:lvlJc w:val="left"/>
+      <w:pPr>
+        <w:ind w:left="5040" w:hanging="360"/>
+      </w:pPr>
+      <w:rPr>
+        <w:rFonts w:ascii="Symbol" w:hAnsi="Symbol" w:hint="default"/>
+      </w:rPr>
+    </w:lvl>
+    <w:lvl w:ilvl="7" w:tplc="04090003" w:tentative="1">
+      <w:start w:val="1"/>
+      <w:numFmt w:val="bullet"/>
+      <w:lvlText w:val="o"/>
+      <w:lvlJc w:val="left"/>
+      <w:pPr>
+        <w:ind w:left="5760" w:hanging="360"/>
+      </w:pPr>
+      <w:rPr>
+        <w:rFonts w:ascii="Courier New" w:hAnsi="Courier New" w:cs="Courier New" w:hint="default"/>
+      </w:rPr>
+    </w:lvl>
+    <w:lvl w:ilvl="8" w:tplc="04090005" w:tentative="1">
+      <w:start w:val="1"/>
+      <w:numFmt w:val="bullet"/>
+      <w:lvlText w:val=""/>
+      <w:lvlJc w:val="left"/>
+      <w:pPr>
+        <w:ind w:left="6480" w:hanging="360"/>
+      </w:pPr>
+      <w:rPr>
+        <w:rFonts w:ascii="Wingdings" w:hAnsi="Wingdings" w:hint="default"/>
+      </w:rPr>
+    </w:lvl>
+  </w:abstractNum>
   <w:num w:numId="1">
+    <w:abstractNumId w:val="1"/>
+  </w:num>
+  <w:num w:numId="2">
+    <w:abstractNumId w:val="2"/>
+  </w:num>
+  <w:num w:numId="3">
+    <w:abstractNumId w:val="4"/>
+  </w:num>
+  <w:num w:numId="4">
     <w:abstractNumId w:val="0"/>
   </w:num>
-  <w:num w:numId="2">
-    <w:abstractNumId w:val="1"/>
+  <w:num w:numId="5">
+    <w:abstractNumId w:val="3"/>
   </w:num>
 </w:numbering>
 </file>

</xml_diff>